<commit_message>
deleted:    Deber01/css/bootstrap-theme.css deleted:    Deber01/css/bootstrap-theme.css.map deleted:    Deber01/css/bootstrap-theme.min.css deleted:    Deber01/css/bootstrap.css deleted:    Deber01/css/bootstrap.css.map deleted:    Deber01/css/bootstrap.min.css modified:   Deber01/css/main.css modified:   Deber01/index.html modified:   GRUPO_03_TAREA01.docx new file:   "GRUPO_03_TAREA01/img/Centro M\303\251dico Veris - Traumatolog\303\255a.html" new file:   "GRUPO_03_TAREA01/img/Centro M\303\251dico Veris - Traumatolog\303\255a_files/bootstrap.min.css" new file:   "GRUPO_03_TAREA01/img/Centro M\303\251dico Veris - Traumatolog\303\255a_files/bootstrap.min.js.descarga" new file:   "GRUPO_03_TAREA01/img/Centro M\303\251dico Veris - Traumatolog\303\255a_files/jquery.min.js.descarga" new file:   "GRUPO_03_TAREA01/img/Centro M\303\251dico Veris - Traumatolog\303\255a_files/main.css"
</commit_message>
<xml_diff>
--- a/GRUPO_03_TAREA01.docx
+++ b/GRUPO_03_TAREA01.docx
@@ -528,7 +528,16 @@
           <w:bCs/>
           <w:szCs w:val="24"/>
         </w:rPr>
-        <w:t>2025-10-16</w:t>
+        <w:t>2025-10-</w:t>
+      </w:r>
+      <w:r>
+        <w:rPr>
+          <w:rFonts w:cs="Times New Roman"/>
+          <w:b/>
+          <w:bCs/>
+          <w:szCs w:val="24"/>
+        </w:rPr>
+        <w:t>21</w:t>
       </w:r>
     </w:p>
     <w:p>
@@ -611,8 +620,8 @@
           </wp:inline>
         </w:drawing>
       </w:r>
-    </w:p>
-    <w:bookmarkEnd w:id="0"/>
+      <w:bookmarkEnd w:id="0"/>
+    </w:p>
     <w:p>
       <w:pPr>
         <w:ind w:firstLine="0"/>
@@ -632,321 +641,283 @@
           <w:szCs w:val="24"/>
         </w:rPr>
         <w:lastRenderedPageBreak/>
-        <w:t>Comportamiento del Sistema de Grillas</w:t>
-      </w:r>
-    </w:p>
-    <w:p>
-      <w:pPr>
-        <w:ind w:firstLine="0"/>
-        <w:rPr>
-          <w:rFonts w:cs="Times New Roman"/>
-          <w:b/>
-          <w:bCs/>
-          <w:szCs w:val="24"/>
-        </w:rPr>
-      </w:pPr>
-      <w:r>
-        <w:rPr>
-          <w:rFonts w:cs="Times New Roman"/>
-          <w:b/>
-          <w:bCs/>
-          <w:szCs w:val="24"/>
-        </w:rPr>
-        <w:t>1. Vista “Large” (LG ≥ 1200 px) — Diseño de Escritorio</w:t>
-      </w:r>
-    </w:p>
-    <w:p>
-      <w:pPr>
+        <w:t xml:space="preserve">Informe: Análisis de </w:t>
+      </w:r>
+      <w:proofErr w:type="spellStart"/>
+      <w:r>
+        <w:rPr>
+          <w:rFonts w:cs="Times New Roman"/>
+          <w:b/>
+          <w:bCs/>
+          <w:szCs w:val="24"/>
+        </w:rPr>
+        <w:t>Layout</w:t>
+      </w:r>
+      <w:proofErr w:type="spellEnd"/>
+      <w:r>
+        <w:rPr>
+          <w:rFonts w:cs="Times New Roman"/>
+          <w:b/>
+          <w:bCs/>
+          <w:szCs w:val="24"/>
+        </w:rPr>
+        <w:t xml:space="preserve"> Responsivo con Bootstrap 3</w:t>
+      </w:r>
+    </w:p>
+    <w:p>
+      <w:pPr>
+        <w:pStyle w:val="Prrafodelista"/>
         <w:numPr>
           <w:ilvl w:val="0"/>
-          <w:numId w:val="8"/>
+          <w:numId w:val="12"/>
         </w:numPr>
         <w:rPr>
           <w:rFonts w:cs="Times New Roman"/>
-          <w:szCs w:val="24"/>
-        </w:rPr>
-      </w:pPr>
-      <w:r>
-        <w:rPr>
-          <w:rFonts w:cs="Times New Roman"/>
-          <w:b/>
-          <w:bCs/>
-          <w:szCs w:val="24"/>
-        </w:rPr>
-        <w:t>Contenedores activos:</w:t>
-      </w:r>
-      <w:r>
-        <w:rPr>
-          <w:rFonts w:cs="Times New Roman"/>
-          <w:szCs w:val="24"/>
-        </w:rPr>
-        <w:t xml:space="preserve"> .container</w:t>
-      </w:r>
-    </w:p>
-    <w:p>
-      <w:pPr>
-        <w:numPr>
-          <w:ilvl w:val="0"/>
-          <w:numId w:val="8"/>
-        </w:numPr>
-        <w:rPr>
-          <w:rFonts w:cs="Times New Roman"/>
-          <w:szCs w:val="24"/>
-        </w:rPr>
-      </w:pPr>
-      <w:r>
-        <w:rPr>
-          <w:rFonts w:cs="Times New Roman"/>
-          <w:b/>
-          <w:bCs/>
-          <w:szCs w:val="24"/>
-        </w:rPr>
-        <w:t xml:space="preserve">Columnas: </w:t>
-      </w:r>
-      <w:r>
-        <w:rPr>
-          <w:rFonts w:cs="Times New Roman"/>
-          <w:szCs w:val="24"/>
-        </w:rPr>
-        <w:t>col</w:t>
-      </w:r>
-      <w:r>
-        <w:rPr>
-          <w:rFonts w:cs="Times New Roman"/>
-          <w:szCs w:val="24"/>
-        </w:rPr>
-        <w:t>-lg-*</w:t>
-      </w:r>
-    </w:p>
-    <w:p>
-      <w:pPr>
-        <w:numPr>
-          <w:ilvl w:val="0"/>
-          <w:numId w:val="8"/>
-        </w:numPr>
-        <w:rPr>
-          <w:rFonts w:cs="Times New Roman"/>
-          <w:b/>
-          <w:bCs/>
-          <w:szCs w:val="24"/>
-        </w:rPr>
-      </w:pPr>
-      <w:r>
-        <w:rPr>
-          <w:rFonts w:cs="Times New Roman"/>
-          <w:b/>
-          <w:bCs/>
-          <w:szCs w:val="24"/>
-        </w:rPr>
-        <w:t>Distribución visible:</w:t>
-      </w:r>
-    </w:p>
-    <w:p>
-      <w:pPr>
-        <w:numPr>
-          <w:ilvl w:val="1"/>
-          <w:numId w:val="8"/>
-        </w:numPr>
-        <w:rPr>
-          <w:rFonts w:cs="Times New Roman"/>
-          <w:szCs w:val="24"/>
-        </w:rPr>
-      </w:pPr>
-      <w:r>
-        <w:rPr>
-          <w:rFonts w:cs="Times New Roman"/>
-          <w:szCs w:val="24"/>
-        </w:rPr>
-        <w:t xml:space="preserve">En la sección “Nuestros Especialistas”, se muestran 3 columnas en una sola fila </w:t>
-      </w:r>
-      <w:r>
-        <w:rPr>
-          <w:rFonts w:cs="Times New Roman"/>
-          <w:szCs w:val="24"/>
-        </w:rPr>
-        <w:t>(. col</w:t>
-      </w:r>
-      <w:r>
-        <w:rPr>
-          <w:rFonts w:cs="Times New Roman"/>
-          <w:szCs w:val="24"/>
-        </w:rPr>
-        <w:t>-md-4 → 12 ÷ 4 = 3).</w:t>
-      </w:r>
-    </w:p>
-    <w:p>
-      <w:pPr>
-        <w:numPr>
-          <w:ilvl w:val="1"/>
-          <w:numId w:val="8"/>
-        </w:numPr>
-        <w:rPr>
-          <w:rFonts w:cs="Times New Roman"/>
-          <w:szCs w:val="24"/>
-        </w:rPr>
-      </w:pPr>
-      <w:r>
-        <w:rPr>
-          <w:rFonts w:cs="Times New Roman"/>
-          <w:szCs w:val="24"/>
-        </w:rPr>
-        <w:t xml:space="preserve">En la sección “Servicios de Traumatología”, aparecen 4 columnas en una sola fila </w:t>
-      </w:r>
-      <w:r>
-        <w:rPr>
-          <w:rFonts w:cs="Times New Roman"/>
-          <w:szCs w:val="24"/>
-        </w:rPr>
-        <w:t>(. col</w:t>
-      </w:r>
-      <w:r>
-        <w:rPr>
-          <w:rFonts w:cs="Times New Roman"/>
-          <w:szCs w:val="24"/>
-        </w:rPr>
-        <w:t>-md-3 → 12 ÷ 3 = 4).</w:t>
-      </w:r>
-    </w:p>
-    <w:p>
-      <w:pPr>
-        <w:numPr>
-          <w:ilvl w:val="0"/>
-          <w:numId w:val="8"/>
-        </w:numPr>
-        <w:rPr>
-          <w:rFonts w:cs="Times New Roman"/>
-          <w:b/>
-          <w:bCs/>
-          <w:szCs w:val="24"/>
-        </w:rPr>
-      </w:pPr>
-      <w:r>
-        <w:rPr>
-          <w:rFonts w:cs="Times New Roman"/>
-          <w:b/>
-          <w:bCs/>
-          <w:szCs w:val="24"/>
-        </w:rPr>
-        <w:t>Comportamiento visual:</w:t>
-      </w:r>
-    </w:p>
-    <w:p>
-      <w:pPr>
-        <w:numPr>
-          <w:ilvl w:val="1"/>
-          <w:numId w:val="8"/>
-        </w:numPr>
-        <w:rPr>
-          <w:rFonts w:cs="Times New Roman"/>
-          <w:szCs w:val="24"/>
-        </w:rPr>
-      </w:pPr>
-      <w:r>
-        <w:rPr>
-          <w:rFonts w:cs="Times New Roman"/>
-          <w:szCs w:val="24"/>
-        </w:rPr>
-        <w:t>Los contenedores mantienen márgenes amplios a los lados.</w:t>
-      </w:r>
-    </w:p>
-    <w:p>
-      <w:pPr>
-        <w:numPr>
-          <w:ilvl w:val="1"/>
-          <w:numId w:val="8"/>
-        </w:numPr>
-        <w:rPr>
-          <w:rFonts w:cs="Times New Roman"/>
-          <w:szCs w:val="24"/>
-        </w:rPr>
-      </w:pPr>
-      <w:r>
-        <w:rPr>
-          <w:rFonts w:cs="Times New Roman"/>
-          <w:szCs w:val="24"/>
-        </w:rPr>
-        <w:t>El contenido está centrado horizontalmente.</w:t>
-      </w:r>
-    </w:p>
-    <w:p>
-      <w:pPr>
-        <w:numPr>
-          <w:ilvl w:val="1"/>
-          <w:numId w:val="8"/>
-        </w:numPr>
-        <w:rPr>
-          <w:rFonts w:cs="Times New Roman"/>
-          <w:szCs w:val="24"/>
-        </w:rPr>
-      </w:pPr>
-      <w:r>
-        <w:rPr>
-          <w:rFonts w:cs="Times New Roman"/>
-          <w:szCs w:val="24"/>
-        </w:rPr>
-        <w:t>La página se visualiza en su diseño completo, como fue planeado originalmente.</w:t>
-      </w:r>
-    </w:p>
-    <w:p>
-      <w:pPr>
-        <w:numPr>
-          <w:ilvl w:val="1"/>
-          <w:numId w:val="8"/>
-        </w:numPr>
-        <w:rPr>
-          <w:rFonts w:cs="Times New Roman"/>
-          <w:szCs w:val="24"/>
-        </w:rPr>
-      </w:pPr>
-      <w:r>
-        <w:rPr>
-          <w:rFonts w:cs="Times New Roman"/>
-          <w:szCs w:val="24"/>
-        </w:rPr>
-        <w:t>El hero ocupa todo el ancho del viewport (100%) y la imagen se muestra completa.</w:t>
-      </w:r>
-    </w:p>
-    <w:p>
-      <w:pPr>
-        <w:pStyle w:val="Descripcin"/>
-        <w:keepNext/>
-        <w:jc w:val="center"/>
-      </w:pPr>
-      <w:r>
-        <w:t xml:space="preserve">Ilustración </w:t>
-      </w:r>
-      <w:fldSimple w:instr=" SEQ Ilustración \* ARABIC ">
-        <w:r>
-          <w:rPr>
-            <w:noProof/>
-          </w:rPr>
-          <w:t>1</w:t>
-        </w:r>
-      </w:fldSimple>
-      <w:r>
-        <w:t>“Vista LG (Large): Distribución completa con 3 columnas horizontales”.</w:t>
-      </w:r>
-    </w:p>
-    <w:p>
-      <w:pPr>
-        <w:ind w:firstLine="0"/>
-        <w:jc w:val="center"/>
-        <w:rPr>
-          <w:rFonts w:cs="Times New Roman"/>
-          <w:szCs w:val="24"/>
-        </w:rPr>
-      </w:pPr>
-      <w:r>
-        <w:rPr>
-          <w:rFonts w:cs="Times New Roman"/>
+          <w:b/>
+          <w:bCs/>
+          <w:szCs w:val="24"/>
+        </w:rPr>
+      </w:pPr>
+      <w:r>
+        <w:rPr>
+          <w:rFonts w:cs="Times New Roman"/>
+          <w:b/>
+          <w:bCs/>
+          <w:szCs w:val="24"/>
+        </w:rPr>
+        <w:t>Descripción General de la Página</w:t>
+      </w:r>
+    </w:p>
+    <w:p>
+      <w:pPr>
+        <w:rPr>
+          <w:rFonts w:cs="Times New Roman"/>
+          <w:szCs w:val="24"/>
+        </w:rPr>
+      </w:pPr>
+      <w:r>
+        <w:rPr>
+          <w:rFonts w:cs="Times New Roman"/>
+          <w:szCs w:val="24"/>
+        </w:rPr>
+        <w:t xml:space="preserve">El código HTML estructura una página web para la especialidad de Traumatología y Ortopedia del "Centro Médico Veris". La página incluye un encabezado con logo y navegación, secciones informativas sobre la especialidad y las sedes del centro, y un pie de página con información de contacto. </w:t>
+      </w:r>
+    </w:p>
+    <w:p>
+      <w:pPr>
+        <w:rPr>
+          <w:rFonts w:cs="Times New Roman"/>
+          <w:szCs w:val="24"/>
+        </w:rPr>
+      </w:pPr>
+      <w:r>
+        <w:rPr>
+          <w:rFonts w:cs="Times New Roman"/>
+          <w:szCs w:val="24"/>
+        </w:rPr>
+        <w:t>El diseño utiliza el sistema de rejilla (</w:t>
+      </w:r>
+      <w:proofErr w:type="spellStart"/>
+      <w:r>
+        <w:rPr>
+          <w:rFonts w:cs="Times New Roman"/>
+          <w:szCs w:val="24"/>
+        </w:rPr>
+        <w:t>Grid</w:t>
+      </w:r>
+      <w:proofErr w:type="spellEnd"/>
+      <w:r>
+        <w:rPr>
+          <w:rFonts w:cs="Times New Roman"/>
+          <w:szCs w:val="24"/>
+        </w:rPr>
+        <w:t xml:space="preserve"> </w:t>
+      </w:r>
+      <w:proofErr w:type="spellStart"/>
+      <w:r>
+        <w:rPr>
+          <w:rFonts w:cs="Times New Roman"/>
+          <w:szCs w:val="24"/>
+        </w:rPr>
+        <w:t>System</w:t>
+      </w:r>
+      <w:proofErr w:type="spellEnd"/>
+      <w:r>
+        <w:rPr>
+          <w:rFonts w:cs="Times New Roman"/>
+          <w:szCs w:val="24"/>
+        </w:rPr>
+        <w:t>) de Bootstrap 3 para adaptarse a diferentes tamaños de pantalla</w:t>
+      </w:r>
+      <w:r>
+        <w:rPr>
+          <w:rFonts w:cs="Times New Roman"/>
+          <w:szCs w:val="24"/>
+        </w:rPr>
+        <w:t xml:space="preserve"> como lo son dispositivos </w:t>
+      </w:r>
+      <w:r>
+        <w:rPr>
+          <w:rFonts w:cs="Times New Roman"/>
+          <w:szCs w:val="24"/>
+        </w:rPr>
+        <w:t>extrapequeños</w:t>
+      </w:r>
+      <w:r>
+        <w:rPr>
+          <w:rFonts w:cs="Times New Roman"/>
+          <w:szCs w:val="24"/>
+        </w:rPr>
+        <w:t xml:space="preserve">, pequeños, medianos y grandes. </w:t>
+      </w:r>
+    </w:p>
+    <w:p>
+      <w:pPr>
+        <w:ind w:firstLine="0"/>
+        <w:rPr>
+          <w:rFonts w:cs="Times New Roman"/>
+          <w:b/>
+          <w:bCs/>
+          <w:szCs w:val="24"/>
+        </w:rPr>
+      </w:pPr>
+    </w:p>
+    <w:p>
+      <w:pPr>
+        <w:ind w:firstLine="0"/>
+        <w:rPr>
+          <w:rFonts w:cs="Times New Roman"/>
+          <w:b/>
+          <w:bCs/>
+          <w:szCs w:val="24"/>
+        </w:rPr>
+      </w:pPr>
+      <w:r>
+        <w:rPr>
+          <w:rFonts w:cs="Times New Roman"/>
+          <w:b/>
+          <w:bCs/>
+          <w:szCs w:val="24"/>
+        </w:rPr>
+        <w:t>2. Análisis del Código por Secciones</w:t>
+      </w:r>
+    </w:p>
+    <w:p>
+      <w:pPr>
+        <w:ind w:firstLine="0"/>
+        <w:rPr>
+          <w:rFonts w:cs="Times New Roman"/>
+          <w:b/>
+          <w:bCs/>
+          <w:szCs w:val="24"/>
+        </w:rPr>
+      </w:pPr>
+      <w:r>
+        <w:rPr>
+          <w:rFonts w:cs="Times New Roman"/>
+          <w:b/>
+          <w:bCs/>
+          <w:szCs w:val="24"/>
+        </w:rPr>
+        <w:t>a. Encabezado (&lt;header&gt;)</w:t>
+      </w:r>
+    </w:p>
+    <w:p>
+      <w:pPr>
+        <w:ind w:firstLine="0"/>
+        <w:rPr>
+          <w:rFonts w:cs="Times New Roman"/>
+          <w:b/>
+          <w:bCs/>
+          <w:szCs w:val="24"/>
+        </w:rPr>
+      </w:pPr>
+      <w:r>
+        <w:rPr>
+          <w:rFonts w:cs="Times New Roman"/>
+          <w:b/>
+          <w:bCs/>
+          <w:szCs w:val="24"/>
+        </w:rPr>
+        <w:t xml:space="preserve">Logo (col-xs-6 col-sm-3 ...): </w:t>
+      </w:r>
+      <w:r>
+        <w:rPr>
+          <w:rFonts w:cs="Times New Roman"/>
+          <w:szCs w:val="24"/>
+        </w:rPr>
+        <w:t xml:space="preserve">Ocupa la mitad del ancho en pantallas </w:t>
+      </w:r>
+      <w:r>
+        <w:rPr>
+          <w:rFonts w:cs="Times New Roman"/>
+          <w:szCs w:val="24"/>
+        </w:rPr>
+        <w:t>extrapequeñas</w:t>
+      </w:r>
+      <w:r>
+        <w:rPr>
+          <w:rFonts w:cs="Times New Roman"/>
+          <w:szCs w:val="24"/>
+        </w:rPr>
+        <w:t xml:space="preserve"> (</w:t>
+      </w:r>
+      <w:proofErr w:type="spellStart"/>
+      <w:r>
+        <w:rPr>
+          <w:rFonts w:cs="Times New Roman"/>
+          <w:szCs w:val="24"/>
+        </w:rPr>
+        <w:t>xs</w:t>
+      </w:r>
+      <w:proofErr w:type="spellEnd"/>
+      <w:r>
+        <w:rPr>
+          <w:rFonts w:cs="Times New Roman"/>
+          <w:szCs w:val="24"/>
+        </w:rPr>
+        <w:t>) y un cuarto del ancho en pantallas pequeñas (</w:t>
+      </w:r>
+      <w:proofErr w:type="spellStart"/>
+      <w:r>
+        <w:rPr>
+          <w:rFonts w:cs="Times New Roman"/>
+          <w:szCs w:val="24"/>
+        </w:rPr>
+        <w:t>sm</w:t>
+      </w:r>
+      <w:proofErr w:type="spellEnd"/>
+      <w:r>
+        <w:rPr>
+          <w:rFonts w:cs="Times New Roman"/>
+          <w:szCs w:val="24"/>
+        </w:rPr>
+        <w:t>) en adelante.</w:t>
+      </w:r>
+    </w:p>
+    <w:p>
+      <w:pPr>
+        <w:ind w:firstLine="0"/>
+        <w:rPr>
+          <w:rFonts w:cs="Times New Roman"/>
+          <w:b/>
+          <w:bCs/>
           <w:noProof/>
           <w:szCs w:val="24"/>
         </w:rPr>
+      </w:pPr>
+      <w:r>
+        <w:rPr>
+          <w:rFonts w:cs="Times New Roman"/>
+          <w:b/>
+          <w:bCs/>
+          <w:szCs w:val="24"/>
+        </w:rPr>
         <w:drawing>
-          <wp:inline distT="0" distB="0" distL="0" distR="0" wp14:anchorId="1A932725" wp14:editId="4F738FB9">
-            <wp:extent cx="5731510" cy="2597150"/>
+          <wp:inline distT="0" distB="0" distL="0" distR="0" wp14:anchorId="1E49D67F" wp14:editId="12D914E1">
+            <wp:extent cx="5731510" cy="939800"/>
             <wp:effectExtent l="19050" t="19050" r="21590" b="12700"/>
-            <wp:docPr id="667065379" name="Imagen 1" descr="Interfaz de usuario gráfica, Aplicación, Word&#10;&#10;El contenido generado por IA puede ser incorrecto."/>
+            <wp:docPr id="1405039025" name="Imagen 1" descr="Texto&#10;&#10;El contenido generado por IA puede ser incorrecto."/>
             <wp:cNvGraphicFramePr>
               <a:graphicFrameLocks xmlns:a="http://schemas.openxmlformats.org/drawingml/2006/main" noChangeAspect="1"/>
             </wp:cNvGraphicFramePr>
@@ -954,7 +925,7 @@
               <a:graphicData uri="http://schemas.openxmlformats.org/drawingml/2006/picture">
                 <pic:pic xmlns:pic="http://schemas.openxmlformats.org/drawingml/2006/picture">
                   <pic:nvPicPr>
-                    <pic:cNvPr id="667065379" name="Imagen 1" descr="Interfaz de usuario gráfica, Aplicación, Word&#10;&#10;El contenido generado por IA puede ser incorrecto."/>
+                    <pic:cNvPr id="1405039025" name="Imagen 1" descr="Texto&#10;&#10;El contenido generado por IA puede ser incorrecto."/>
                     <pic:cNvPicPr/>
                   </pic:nvPicPr>
                   <pic:blipFill>
@@ -966,7 +937,7 @@
                   <pic:spPr>
                     <a:xfrm>
                       <a:off x="0" y="0"/>
-                      <a:ext cx="5731510" cy="2597150"/>
+                      <a:ext cx="5731510" cy="939800"/>
                     </a:xfrm>
                     <a:prstGeom prst="rect">
                       <a:avLst/>
@@ -986,55 +957,45 @@
     </w:p>
     <w:p>
       <w:pPr>
-        <w:pStyle w:val="Descripcin"/>
-        <w:keepNext/>
-        <w:jc w:val="center"/>
-      </w:pPr>
-      <w:r>
-        <w:lastRenderedPageBreak/>
-        <w:t xml:space="preserve">Ilustración </w:t>
-      </w:r>
-      <w:fldSimple w:instr=" SEQ Ilustración \* ARABIC ">
-        <w:r>
-          <w:rPr>
-            <w:noProof/>
-          </w:rPr>
-          <w:t>2</w:t>
-        </w:r>
-      </w:fldSimple>
-      <w:r>
-        <w:t xml:space="preserve"> </w:t>
-      </w:r>
-      <w:r>
-        <w:t xml:space="preserve">“Vista LG (Large): Distribución completa con </w:t>
-      </w:r>
-      <w:r>
-        <w:t>4</w:t>
-      </w:r>
-      <w:r>
-        <w:t xml:space="preserve"> columnas horizontales”.</w:t>
-      </w:r>
-    </w:p>
-    <w:p>
-      <w:pPr>
-        <w:ind w:firstLine="0"/>
-        <w:jc w:val="center"/>
-        <w:rPr>
-          <w:rFonts w:cs="Times New Roman"/>
-          <w:szCs w:val="24"/>
-        </w:rPr>
-      </w:pPr>
-      <w:r>
+        <w:ind w:firstLine="0"/>
         <w:rPr>
           <w:rFonts w:cs="Times New Roman"/>
           <w:noProof/>
           <w:szCs w:val="24"/>
         </w:rPr>
+      </w:pPr>
+      <w:r>
+        <w:rPr>
+          <w:rFonts w:cs="Times New Roman"/>
+          <w:noProof/>
+          <w:szCs w:val="24"/>
+        </w:rPr>
+        <w:t>Pantalla extrapequeña:</w:t>
+      </w:r>
+    </w:p>
+    <w:p>
+      <w:pPr>
+        <w:ind w:firstLine="0"/>
+        <w:rPr>
+          <w:rFonts w:cs="Times New Roman"/>
+          <w:b/>
+          <w:bCs/>
+          <w:noProof/>
+          <w:szCs w:val="24"/>
+        </w:rPr>
+      </w:pPr>
+      <w:r>
+        <w:rPr>
+          <w:rFonts w:cs="Times New Roman"/>
+          <w:b/>
+          <w:bCs/>
+          <w:szCs w:val="24"/>
+        </w:rPr>
         <w:drawing>
-          <wp:inline distT="0" distB="0" distL="0" distR="0" wp14:anchorId="4FC4C765" wp14:editId="62148A38">
-            <wp:extent cx="5731510" cy="1856105"/>
-            <wp:effectExtent l="19050" t="19050" r="21590" b="10795"/>
-            <wp:docPr id="1795159478" name="Imagen 1" descr="Interfaz de usuario gráfica, Aplicación&#10;&#10;El contenido generado por IA puede ser incorrecto."/>
+          <wp:inline distT="0" distB="0" distL="0" distR="0" wp14:anchorId="5CE982E2" wp14:editId="508F2D8F">
+            <wp:extent cx="2480310" cy="575281"/>
+            <wp:effectExtent l="19050" t="19050" r="15240" b="15875"/>
+            <wp:docPr id="478026923" name="Imagen 1" descr="Forma, Cuadrado&#10;&#10;El contenido generado por IA puede ser incorrecto."/>
             <wp:cNvGraphicFramePr>
               <a:graphicFrameLocks xmlns:a="http://schemas.openxmlformats.org/drawingml/2006/main" noChangeAspect="1"/>
             </wp:cNvGraphicFramePr>
@@ -1042,7 +1003,7 @@
               <a:graphicData uri="http://schemas.openxmlformats.org/drawingml/2006/picture">
                 <pic:pic xmlns:pic="http://schemas.openxmlformats.org/drawingml/2006/picture">
                   <pic:nvPicPr>
-                    <pic:cNvPr id="1795159478" name="Imagen 1" descr="Interfaz de usuario gráfica, Aplicación&#10;&#10;El contenido generado por IA puede ser incorrecto."/>
+                    <pic:cNvPr id="478026923" name="Imagen 1" descr="Forma, Cuadrado&#10;&#10;El contenido generado por IA puede ser incorrecto."/>
                     <pic:cNvPicPr/>
                   </pic:nvPicPr>
                   <pic:blipFill>
@@ -1054,7 +1015,7 @@
                   <pic:spPr>
                     <a:xfrm>
                       <a:off x="0" y="0"/>
-                      <a:ext cx="5731510" cy="1856105"/>
+                      <a:ext cx="2495127" cy="578718"/>
                     </a:xfrm>
                     <a:prstGeom prst="rect">
                       <a:avLst/>
@@ -1077,260 +1038,42 @@
         <w:ind w:firstLine="0"/>
         <w:rPr>
           <w:rFonts w:cs="Times New Roman"/>
-          <w:szCs w:val="24"/>
-        </w:rPr>
-      </w:pPr>
-    </w:p>
-    <w:p>
-      <w:pPr>
-        <w:ind w:firstLine="0"/>
-        <w:rPr>
-          <w:rFonts w:cs="Times New Roman"/>
-          <w:b/>
-          <w:bCs/>
-          <w:szCs w:val="24"/>
-        </w:rPr>
-      </w:pPr>
-      <w:r>
-        <w:rPr>
-          <w:rFonts w:cs="Times New Roman"/>
-          <w:b/>
-          <w:bCs/>
-          <w:szCs w:val="24"/>
-        </w:rPr>
-        <w:t>2. Vista “Medium” (MD ≥ 992 px y &lt; 1200 px) — Diseño Laptop o Monitor Mediano</w:t>
-      </w:r>
-    </w:p>
-    <w:p>
-      <w:pPr>
-        <w:numPr>
-          <w:ilvl w:val="0"/>
-          <w:numId w:val="9"/>
-        </w:numPr>
-        <w:rPr>
-          <w:rFonts w:cs="Times New Roman"/>
-          <w:szCs w:val="24"/>
-        </w:rPr>
-      </w:pPr>
-      <w:r>
-        <w:rPr>
-          <w:rFonts w:cs="Times New Roman"/>
-          <w:b/>
-          <w:bCs/>
-          <w:szCs w:val="24"/>
-        </w:rPr>
-        <w:t xml:space="preserve">Columnas </w:t>
-      </w:r>
-      <w:r>
-        <w:rPr>
-          <w:rFonts w:cs="Times New Roman"/>
-          <w:b/>
-          <w:bCs/>
-          <w:szCs w:val="24"/>
-        </w:rPr>
-        <w:t>activas:</w:t>
-      </w:r>
-      <w:r>
-        <w:rPr>
-          <w:rFonts w:cs="Times New Roman"/>
-          <w:szCs w:val="24"/>
-        </w:rPr>
-        <w:t xml:space="preserve"> col</w:t>
-      </w:r>
-      <w:r>
-        <w:rPr>
-          <w:rFonts w:cs="Times New Roman"/>
-          <w:szCs w:val="24"/>
-        </w:rPr>
-        <w:t>-md-*</w:t>
-      </w:r>
-    </w:p>
-    <w:p>
-      <w:pPr>
-        <w:numPr>
-          <w:ilvl w:val="0"/>
-          <w:numId w:val="9"/>
-        </w:numPr>
-        <w:rPr>
-          <w:rFonts w:cs="Times New Roman"/>
-          <w:b/>
-          <w:bCs/>
-          <w:szCs w:val="24"/>
-        </w:rPr>
-      </w:pPr>
-      <w:r>
-        <w:rPr>
-          <w:rFonts w:cs="Times New Roman"/>
-          <w:b/>
-          <w:bCs/>
-          <w:szCs w:val="24"/>
-        </w:rPr>
-        <w:t>Distribución visible:</w:t>
-      </w:r>
-    </w:p>
-    <w:p>
-      <w:pPr>
-        <w:numPr>
-          <w:ilvl w:val="1"/>
-          <w:numId w:val="9"/>
-        </w:numPr>
-        <w:rPr>
-          <w:rFonts w:cs="Times New Roman"/>
-          <w:szCs w:val="24"/>
-        </w:rPr>
-      </w:pPr>
-      <w:r>
-        <w:rPr>
-          <w:rFonts w:cs="Times New Roman"/>
-          <w:szCs w:val="24"/>
-        </w:rPr>
-        <w:t>Las tarjetas de doctores siguen mostrando 3 columnas, pero con márgenes laterales más reducidos.</w:t>
-      </w:r>
-    </w:p>
-    <w:p>
-      <w:pPr>
-        <w:numPr>
-          <w:ilvl w:val="1"/>
-          <w:numId w:val="9"/>
-        </w:numPr>
-        <w:rPr>
-          <w:rFonts w:cs="Times New Roman"/>
-          <w:szCs w:val="24"/>
-        </w:rPr>
-      </w:pPr>
-      <w:r>
-        <w:rPr>
-          <w:rFonts w:cs="Times New Roman"/>
-          <w:szCs w:val="24"/>
-        </w:rPr>
-        <w:t>Los textos dentro de las tarjetas ajustan su espacio, y las imágenes se adaptan proporcionalmente.</w:t>
-      </w:r>
-    </w:p>
-    <w:p>
-      <w:pPr>
-        <w:numPr>
-          <w:ilvl w:val="0"/>
-          <w:numId w:val="9"/>
-        </w:numPr>
-        <w:rPr>
-          <w:rFonts w:cs="Times New Roman"/>
-          <w:b/>
-          <w:bCs/>
-          <w:szCs w:val="24"/>
-        </w:rPr>
-      </w:pPr>
-      <w:r>
-        <w:rPr>
-          <w:rFonts w:cs="Times New Roman"/>
-          <w:b/>
-          <w:bCs/>
-          <w:szCs w:val="24"/>
-        </w:rPr>
-        <w:t>Comportamiento visual:</w:t>
-      </w:r>
-    </w:p>
-    <w:p>
-      <w:pPr>
-        <w:numPr>
-          <w:ilvl w:val="1"/>
-          <w:numId w:val="9"/>
-        </w:numPr>
-        <w:rPr>
-          <w:rFonts w:cs="Times New Roman"/>
-          <w:szCs w:val="24"/>
-        </w:rPr>
-      </w:pPr>
-      <w:r>
-        <w:rPr>
-          <w:rFonts w:cs="Times New Roman"/>
-          <w:szCs w:val="24"/>
-        </w:rPr>
-        <w:t>Las columnas se mantienen en la misma fila, pero más compactas.</w:t>
-      </w:r>
-    </w:p>
-    <w:p>
-      <w:pPr>
-        <w:numPr>
-          <w:ilvl w:val="1"/>
-          <w:numId w:val="9"/>
-        </w:numPr>
-        <w:rPr>
-          <w:rFonts w:cs="Times New Roman"/>
-          <w:szCs w:val="24"/>
-        </w:rPr>
-      </w:pPr>
-      <w:r>
-        <w:rPr>
-          <w:rFonts w:cs="Times New Roman"/>
-          <w:szCs w:val="24"/>
-        </w:rPr>
-        <w:t>El contenedor se reduce de ancho (Bootstrap cambia el max-width del .container automáticamente).</w:t>
-      </w:r>
-    </w:p>
-    <w:p>
-      <w:pPr>
-        <w:numPr>
-          <w:ilvl w:val="1"/>
-          <w:numId w:val="9"/>
-        </w:numPr>
-        <w:rPr>
-          <w:rFonts w:cs="Times New Roman"/>
-          <w:szCs w:val="24"/>
-        </w:rPr>
-      </w:pPr>
-      <w:r>
-        <w:rPr>
-          <w:rFonts w:cs="Times New Roman"/>
-          <w:szCs w:val="24"/>
-        </w:rPr>
-        <w:t>El hero mantiene su altura, pero el texto (font-size) disminuye un poco gracias a la regla @media (max-width: 768px).</w:t>
-      </w:r>
-    </w:p>
-    <w:p>
-      <w:pPr>
-        <w:pStyle w:val="Descripcin"/>
-        <w:keepNext/>
-        <w:jc w:val="center"/>
-      </w:pPr>
-      <w:r>
-        <w:lastRenderedPageBreak/>
-        <w:t xml:space="preserve">Ilustración </w:t>
-      </w:r>
-      <w:fldSimple w:instr=" SEQ Ilustración \* ARABIC ">
-        <w:r>
-          <w:rPr>
-            <w:noProof/>
-          </w:rPr>
-          <w:t>3</w:t>
-        </w:r>
-      </w:fldSimple>
-      <w:r>
-        <w:t xml:space="preserve"> </w:t>
-      </w:r>
-      <w:r>
-        <w:t>“Vista MD (Medium): Mantiene 3 columnas, con menos espacio lateral”.</w:t>
-      </w:r>
-    </w:p>
-    <w:p>
-      <w:pPr>
-        <w:ind w:firstLine="0"/>
-        <w:jc w:val="center"/>
-        <w:rPr>
-          <w:rFonts w:ascii="Segoe UI Emoji" w:hAnsi="Segoe UI Emoji" w:cs="Segoe UI Emoji"/>
-          <w:szCs w:val="24"/>
-        </w:rPr>
-      </w:pPr>
-      <w:r>
-        <w:rPr>
-          <w:rFonts w:ascii="Segoe UI Emoji" w:hAnsi="Segoe UI Emoji" w:cs="Segoe UI Emoji"/>
           <w:noProof/>
           <w:szCs w:val="24"/>
         </w:rPr>
+      </w:pPr>
+      <w:r>
+        <w:rPr>
+          <w:rFonts w:cs="Times New Roman"/>
+          <w:noProof/>
+          <w:szCs w:val="24"/>
+        </w:rPr>
+        <w:t>Pantalla pequeña:</w:t>
+      </w:r>
+    </w:p>
+    <w:p>
+      <w:pPr>
+        <w:ind w:firstLine="0"/>
+        <w:rPr>
+          <w:rFonts w:cs="Times New Roman"/>
+          <w:b/>
+          <w:bCs/>
+          <w:szCs w:val="24"/>
+        </w:rPr>
+      </w:pPr>
+      <w:r>
+        <w:rPr>
+          <w:rFonts w:cs="Times New Roman"/>
+          <w:b/>
+          <w:bCs/>
+          <w:noProof/>
+          <w:szCs w:val="24"/>
+        </w:rPr>
         <w:drawing>
-          <wp:inline distT="0" distB="0" distL="0" distR="0" wp14:anchorId="3B0E9540" wp14:editId="545CDF77">
-            <wp:extent cx="5731510" cy="3389630"/>
-            <wp:effectExtent l="19050" t="19050" r="21590" b="20320"/>
-            <wp:docPr id="29892531" name="Imagen 1" descr="Interfaz de usuario gráfica, Aplicación&#10;&#10;El contenido generado por IA puede ser incorrecto."/>
+          <wp:inline distT="0" distB="0" distL="0" distR="0" wp14:anchorId="4507D18D" wp14:editId="180811D0">
+            <wp:extent cx="4562953" cy="708660"/>
+            <wp:effectExtent l="19050" t="19050" r="28575" b="15240"/>
+            <wp:docPr id="1787943608" name="Imagen 1" descr="Interfaz de usuario gráfica, Aplicación&#10;&#10;El contenido generado por IA puede ser incorrecto."/>
             <wp:cNvGraphicFramePr>
               <a:graphicFrameLocks xmlns:a="http://schemas.openxmlformats.org/drawingml/2006/main" noChangeAspect="1"/>
             </wp:cNvGraphicFramePr>
@@ -1338,11 +1081,186 @@
               <a:graphicData uri="http://schemas.openxmlformats.org/drawingml/2006/picture">
                 <pic:pic xmlns:pic="http://schemas.openxmlformats.org/drawingml/2006/picture">
                   <pic:nvPicPr>
-                    <pic:cNvPr id="29892531" name="Imagen 1" descr="Interfaz de usuario gráfica, Aplicación&#10;&#10;El contenido generado por IA puede ser incorrecto."/>
+                    <pic:cNvPr id="1787943608" name="Imagen 1" descr="Interfaz de usuario gráfica, Aplicación&#10;&#10;El contenido generado por IA puede ser incorrecto."/>
+                    <pic:cNvPicPr/>
+                  </pic:nvPicPr>
+                  <pic:blipFill rotWithShape="1">
+                    <a:blip r:embed="rId12">
+                      <a:extLst>
+                        <a:ext uri="{28A0092B-C50C-407E-A947-70E740481C1C}">
+                          <a14:useLocalDpi xmlns:a14="http://schemas.microsoft.com/office/drawing/2010/main" val="0"/>
+                        </a:ext>
+                      </a:extLst>
+                    </a:blip>
+                    <a:srcRect b="88303"/>
+                    <a:stretch>
+                      <a:fillRect/>
+                    </a:stretch>
+                  </pic:blipFill>
+                  <pic:spPr bwMode="auto">
+                    <a:xfrm>
+                      <a:off x="0" y="0"/>
+                      <a:ext cx="4563112" cy="708685"/>
+                    </a:xfrm>
+                    <a:prstGeom prst="rect">
+                      <a:avLst/>
+                    </a:prstGeom>
+                    <a:ln>
+                      <a:solidFill>
+                        <a:schemeClr val="tx1"/>
+                      </a:solidFill>
+                    </a:ln>
+                    <a:extLst>
+                      <a:ext uri="{53640926-AAD7-44D8-BBD7-CCE9431645EC}">
+                        <a14:shadowObscured xmlns:a14="http://schemas.microsoft.com/office/drawing/2010/main"/>
+                      </a:ext>
+                    </a:extLst>
+                  </pic:spPr>
+                </pic:pic>
+              </a:graphicData>
+            </a:graphic>
+          </wp:inline>
+        </w:drawing>
+      </w:r>
+    </w:p>
+    <w:p>
+      <w:pPr>
+        <w:ind w:firstLine="0"/>
+        <w:rPr>
+          <w:rFonts w:cs="Times New Roman"/>
+          <w:b/>
+          <w:bCs/>
+          <w:szCs w:val="24"/>
+        </w:rPr>
+      </w:pPr>
+    </w:p>
+    <w:p>
+      <w:pPr>
+        <w:ind w:firstLine="0"/>
+        <w:rPr>
+          <w:rFonts w:cs="Times New Roman"/>
+          <w:szCs w:val="24"/>
+        </w:rPr>
+      </w:pPr>
+      <w:r>
+        <w:rPr>
+          <w:rFonts w:cs="Times New Roman"/>
+          <w:b/>
+          <w:bCs/>
+          <w:szCs w:val="24"/>
+        </w:rPr>
+        <w:lastRenderedPageBreak/>
+        <w:t xml:space="preserve">Navegación Principal (col-sm-6 ... </w:t>
+      </w:r>
+      <w:proofErr w:type="spellStart"/>
+      <w:r>
+        <w:rPr>
+          <w:rFonts w:cs="Times New Roman"/>
+          <w:b/>
+          <w:bCs/>
+          <w:szCs w:val="24"/>
+        </w:rPr>
+        <w:t>hidden-xs</w:t>
+      </w:r>
+      <w:proofErr w:type="spellEnd"/>
+      <w:r>
+        <w:rPr>
+          <w:rFonts w:cs="Times New Roman"/>
+          <w:b/>
+          <w:bCs/>
+          <w:szCs w:val="24"/>
+        </w:rPr>
+        <w:t xml:space="preserve">): </w:t>
+      </w:r>
+      <w:r>
+        <w:rPr>
+          <w:rFonts w:cs="Times New Roman"/>
+          <w:szCs w:val="24"/>
+        </w:rPr>
+        <w:t xml:space="preserve">Ocupa la mitad del ancho en pantallas </w:t>
+      </w:r>
+      <w:proofErr w:type="spellStart"/>
+      <w:r>
+        <w:rPr>
+          <w:rFonts w:cs="Times New Roman"/>
+          <w:szCs w:val="24"/>
+        </w:rPr>
+        <w:t>sm</w:t>
+      </w:r>
+      <w:proofErr w:type="spellEnd"/>
+      <w:r>
+        <w:rPr>
+          <w:rFonts w:cs="Times New Roman"/>
+          <w:szCs w:val="24"/>
+        </w:rPr>
+        <w:t xml:space="preserve"> en adelante, pero está oculta (</w:t>
+      </w:r>
+      <w:proofErr w:type="spellStart"/>
+      <w:r>
+        <w:rPr>
+          <w:rFonts w:cs="Times New Roman"/>
+          <w:szCs w:val="24"/>
+        </w:rPr>
+        <w:t>hidden-xs</w:t>
+      </w:r>
+      <w:proofErr w:type="spellEnd"/>
+      <w:r>
+        <w:rPr>
+          <w:rFonts w:cs="Times New Roman"/>
+          <w:szCs w:val="24"/>
+        </w:rPr>
+        <w:t xml:space="preserve">) en pantallas </w:t>
+      </w:r>
+      <w:r>
+        <w:rPr>
+          <w:rFonts w:cs="Times New Roman"/>
+          <w:szCs w:val="24"/>
+        </w:rPr>
+        <w:t>extrapequeñas</w:t>
+      </w:r>
+      <w:r>
+        <w:rPr>
+          <w:rFonts w:cs="Times New Roman"/>
+          <w:szCs w:val="24"/>
+        </w:rPr>
+        <w:t xml:space="preserve"> para simplificar la vista móvil.</w:t>
+      </w:r>
+    </w:p>
+    <w:p>
+      <w:pPr>
+        <w:ind w:firstLine="0"/>
+        <w:jc w:val="center"/>
+        <w:rPr>
+          <w:rFonts w:cs="Times New Roman"/>
+          <w:b/>
+          <w:bCs/>
+          <w:szCs w:val="24"/>
+        </w:rPr>
+      </w:pPr>
+      <w:r>
+        <w:rPr>
+          <w:rFonts w:cs="Times New Roman"/>
+          <w:b/>
+          <w:bCs/>
+          <w:szCs w:val="24"/>
+        </w:rPr>
+        <w:drawing>
+          <wp:inline distT="0" distB="0" distL="0" distR="0" wp14:anchorId="10392390" wp14:editId="0C98A023">
+            <wp:extent cx="5731510" cy="1215390"/>
+            <wp:effectExtent l="19050" t="19050" r="21590" b="22860"/>
+            <wp:docPr id="1839969754" name="Imagen 1" descr="Texto&#10;&#10;El contenido generado por IA puede ser incorrecto."/>
+            <wp:cNvGraphicFramePr>
+              <a:graphicFrameLocks xmlns:a="http://schemas.openxmlformats.org/drawingml/2006/main" noChangeAspect="1"/>
+            </wp:cNvGraphicFramePr>
+            <a:graphic xmlns:a="http://schemas.openxmlformats.org/drawingml/2006/main">
+              <a:graphicData uri="http://schemas.openxmlformats.org/drawingml/2006/picture">
+                <pic:pic xmlns:pic="http://schemas.openxmlformats.org/drawingml/2006/picture">
+                  <pic:nvPicPr>
+                    <pic:cNvPr id="1839969754" name="Imagen 1" descr="Texto&#10;&#10;El contenido generado por IA puede ser incorrecto."/>
                     <pic:cNvPicPr/>
                   </pic:nvPicPr>
                   <pic:blipFill>
-                    <a:blip r:embed="rId12"/>
+                    <a:blip r:embed="rId13"/>
                     <a:stretch>
                       <a:fillRect/>
                     </a:stretch>
@@ -1350,7 +1268,7 @@
                   <pic:spPr>
                     <a:xfrm>
                       <a:off x="0" y="0"/>
-                      <a:ext cx="5731510" cy="3389630"/>
+                      <a:ext cx="5731510" cy="1215390"/>
                     </a:xfrm>
                     <a:prstGeom prst="rect">
                       <a:avLst/>
@@ -1370,54 +1288,38 @@
     </w:p>
     <w:p>
       <w:pPr>
-        <w:pStyle w:val="Descripcin"/>
-        <w:keepNext/>
-        <w:jc w:val="center"/>
-      </w:pPr>
-      <w:r>
-        <w:t xml:space="preserve">Ilustración </w:t>
-      </w:r>
-      <w:fldSimple w:instr=" SEQ Ilustración \* ARABIC ">
-        <w:r>
-          <w:rPr>
-            <w:noProof/>
-          </w:rPr>
-          <w:t>4</w:t>
-        </w:r>
-      </w:fldSimple>
-      <w:r>
-        <w:t xml:space="preserve"> </w:t>
-      </w:r>
-      <w:r>
-        <w:t xml:space="preserve">“Vista MD (Medium): Mantiene </w:t>
-      </w:r>
-      <w:r>
-        <w:t>4</w:t>
-      </w:r>
-      <w:r>
-        <w:t xml:space="preserve"> columnas, con menos espacio lateral”.</w:t>
-      </w:r>
-    </w:p>
-    <w:p>
-      <w:pPr>
-        <w:ind w:firstLine="0"/>
-        <w:jc w:val="center"/>
-        <w:rPr>
-          <w:rFonts w:ascii="Segoe UI Emoji" w:hAnsi="Segoe UI Emoji" w:cs="Segoe UI Emoji"/>
-          <w:szCs w:val="24"/>
-        </w:rPr>
-      </w:pPr>
-      <w:r>
-        <w:rPr>
-          <w:rFonts w:ascii="Segoe UI Emoji" w:hAnsi="Segoe UI Emoji" w:cs="Segoe UI Emoji"/>
-          <w:noProof/>
+        <w:ind w:firstLine="0"/>
+        <w:rPr>
+          <w:rFonts w:cs="Times New Roman"/>
+          <w:szCs w:val="24"/>
+        </w:rPr>
+      </w:pPr>
+      <w:r>
+        <w:rPr>
+          <w:rFonts w:cs="Times New Roman"/>
+          <w:szCs w:val="24"/>
+        </w:rPr>
+        <w:t>Pantalla pequeña:</w:t>
+      </w:r>
+    </w:p>
+    <w:p>
+      <w:pPr>
+        <w:ind w:firstLine="0"/>
+        <w:rPr>
+          <w:rFonts w:cs="Times New Roman"/>
+          <w:szCs w:val="24"/>
+        </w:rPr>
+      </w:pPr>
+      <w:r>
+        <w:rPr>
+          <w:rFonts w:cs="Times New Roman"/>
           <w:szCs w:val="24"/>
         </w:rPr>
         <w:drawing>
-          <wp:inline distT="0" distB="0" distL="0" distR="0" wp14:anchorId="5C829230" wp14:editId="3098D371">
-            <wp:extent cx="5731510" cy="2386330"/>
-            <wp:effectExtent l="19050" t="19050" r="21590" b="13970"/>
-            <wp:docPr id="693695697" name="Imagen 1" descr="Interfaz de usuario gráfica, Aplicación&#10;&#10;El contenido generado por IA puede ser incorrecto."/>
+          <wp:inline distT="0" distB="0" distL="0" distR="0" wp14:anchorId="11E2C921" wp14:editId="5CBD8307">
+            <wp:extent cx="4515480" cy="543001"/>
+            <wp:effectExtent l="19050" t="19050" r="19050" b="28575"/>
+            <wp:docPr id="1860878536" name="Imagen 1" descr="Imagen que contiene Texto&#10;&#10;El contenido generado por IA puede ser incorrecto."/>
             <wp:cNvGraphicFramePr>
               <a:graphicFrameLocks xmlns:a="http://schemas.openxmlformats.org/drawingml/2006/main" noChangeAspect="1"/>
             </wp:cNvGraphicFramePr>
@@ -1425,11 +1327,11 @@
               <a:graphicData uri="http://schemas.openxmlformats.org/drawingml/2006/picture">
                 <pic:pic xmlns:pic="http://schemas.openxmlformats.org/drawingml/2006/picture">
                   <pic:nvPicPr>
-                    <pic:cNvPr id="693695697" name="Imagen 1" descr="Interfaz de usuario gráfica, Aplicación&#10;&#10;El contenido generado por IA puede ser incorrecto."/>
+                    <pic:cNvPr id="1860878536" name="Imagen 1" descr="Imagen que contiene Texto&#10;&#10;El contenido generado por IA puede ser incorrecto."/>
                     <pic:cNvPicPr/>
                   </pic:nvPicPr>
                   <pic:blipFill>
-                    <a:blip r:embed="rId13"/>
+                    <a:blip r:embed="rId14"/>
                     <a:stretch>
                       <a:fillRect/>
                     </a:stretch>
@@ -1437,7 +1339,7 @@
                   <pic:spPr>
                     <a:xfrm>
                       <a:off x="0" y="0"/>
-                      <a:ext cx="5731510" cy="2386330"/>
+                      <a:ext cx="4515480" cy="543001"/>
                     </a:xfrm>
                     <a:prstGeom prst="rect">
                       <a:avLst/>
@@ -1458,331 +1360,37 @@
     <w:p>
       <w:pPr>
         <w:ind w:firstLine="0"/>
-        <w:jc w:val="center"/>
-        <w:rPr>
-          <w:rFonts w:ascii="Segoe UI Emoji" w:hAnsi="Segoe UI Emoji" w:cs="Segoe UI Emoji"/>
-          <w:szCs w:val="24"/>
-        </w:rPr>
-      </w:pPr>
-    </w:p>
-    <w:p>
-      <w:pPr>
-        <w:ind w:firstLine="0"/>
-        <w:rPr>
-          <w:rFonts w:cs="Times New Roman"/>
-          <w:b/>
-          <w:bCs/>
-          <w:szCs w:val="24"/>
-        </w:rPr>
-      </w:pPr>
-      <w:r>
-        <w:rPr>
-          <w:rFonts w:cs="Times New Roman"/>
-          <w:b/>
-          <w:bCs/>
-          <w:szCs w:val="24"/>
-        </w:rPr>
-        <w:t>3. Vista “Small” (SM ≥ 576 px y &lt; 992 px) — Diseño de Tablet</w:t>
-      </w:r>
-    </w:p>
-    <w:p>
-      <w:pPr>
-        <w:numPr>
-          <w:ilvl w:val="0"/>
-          <w:numId w:val="10"/>
-        </w:numPr>
-        <w:rPr>
-          <w:rFonts w:cs="Times New Roman"/>
-          <w:szCs w:val="24"/>
-        </w:rPr>
-      </w:pPr>
-      <w:r>
-        <w:rPr>
-          <w:rFonts w:cs="Times New Roman"/>
-          <w:b/>
-          <w:bCs/>
-          <w:szCs w:val="24"/>
-        </w:rPr>
-        <w:t xml:space="preserve">Columnas </w:t>
-      </w:r>
-      <w:r>
-        <w:rPr>
-          <w:rFonts w:cs="Times New Roman"/>
-          <w:b/>
-          <w:bCs/>
-          <w:szCs w:val="24"/>
-        </w:rPr>
-        <w:t>activas:</w:t>
-      </w:r>
-      <w:r>
-        <w:rPr>
-          <w:rFonts w:cs="Times New Roman"/>
-          <w:szCs w:val="24"/>
-        </w:rPr>
-        <w:t xml:space="preserve"> col</w:t>
-      </w:r>
-      <w:r>
-        <w:rPr>
-          <w:rFonts w:cs="Times New Roman"/>
-          <w:szCs w:val="24"/>
-        </w:rPr>
-        <w:t>-sm-*</w:t>
-      </w:r>
-    </w:p>
-    <w:p>
-      <w:pPr>
-        <w:numPr>
-          <w:ilvl w:val="0"/>
-          <w:numId w:val="10"/>
-        </w:numPr>
-        <w:rPr>
-          <w:rFonts w:cs="Times New Roman"/>
-          <w:b/>
-          <w:bCs/>
-          <w:szCs w:val="24"/>
-        </w:rPr>
-      </w:pPr>
-      <w:r>
-        <w:rPr>
-          <w:rFonts w:cs="Times New Roman"/>
-          <w:b/>
-          <w:bCs/>
-          <w:szCs w:val="24"/>
-        </w:rPr>
-        <w:t>Distribución visible:</w:t>
-      </w:r>
-    </w:p>
-    <w:p>
-      <w:pPr>
-        <w:numPr>
-          <w:ilvl w:val="1"/>
-          <w:numId w:val="10"/>
-        </w:numPr>
-        <w:rPr>
-          <w:rFonts w:cs="Times New Roman"/>
-          <w:szCs w:val="24"/>
-        </w:rPr>
-      </w:pPr>
-      <w:r>
-        <w:rPr>
-          <w:rFonts w:cs="Times New Roman"/>
-          <w:szCs w:val="24"/>
-        </w:rPr>
-        <w:t>Bootstrap reorganiza automáticamente las columnas: ahora aparecen 2 tarjetas por fila.</w:t>
-      </w:r>
-    </w:p>
-    <w:p>
-      <w:pPr>
-        <w:numPr>
-          <w:ilvl w:val="1"/>
-          <w:numId w:val="10"/>
-        </w:numPr>
-        <w:rPr>
-          <w:rFonts w:cs="Times New Roman"/>
-          <w:b/>
-          <w:bCs/>
-          <w:szCs w:val="24"/>
-        </w:rPr>
-      </w:pPr>
-      <w:r>
-        <w:rPr>
-          <w:rFonts w:cs="Times New Roman"/>
-          <w:b/>
-          <w:bCs/>
-          <w:szCs w:val="24"/>
-        </w:rPr>
-        <w:lastRenderedPageBreak/>
-        <w:t>En Nuestros Especialistas:</w:t>
-      </w:r>
-    </w:p>
-    <w:p>
-      <w:pPr>
-        <w:numPr>
-          <w:ilvl w:val="2"/>
-          <w:numId w:val="10"/>
-        </w:numPr>
-        <w:rPr>
-          <w:rFonts w:cs="Times New Roman"/>
-          <w:szCs w:val="24"/>
-        </w:rPr>
-      </w:pPr>
-      <w:r>
-        <w:rPr>
-          <w:rFonts w:cs="Times New Roman"/>
-          <w:szCs w:val="24"/>
-        </w:rPr>
-        <w:t>Doctor 1 y Doctor 2 → primera fila.</w:t>
-      </w:r>
-    </w:p>
-    <w:p>
-      <w:pPr>
-        <w:numPr>
-          <w:ilvl w:val="2"/>
-          <w:numId w:val="10"/>
-        </w:numPr>
-        <w:rPr>
-          <w:rFonts w:cs="Times New Roman"/>
-          <w:szCs w:val="24"/>
-        </w:rPr>
-      </w:pPr>
-      <w:r>
-        <w:rPr>
-          <w:rFonts w:cs="Times New Roman"/>
-          <w:szCs w:val="24"/>
-        </w:rPr>
-        <w:t>Doctor 3 → segunda fila.</w:t>
-      </w:r>
-    </w:p>
-    <w:p>
-      <w:pPr>
-        <w:numPr>
-          <w:ilvl w:val="1"/>
-          <w:numId w:val="10"/>
-        </w:numPr>
-        <w:rPr>
-          <w:rFonts w:cs="Times New Roman"/>
-          <w:szCs w:val="24"/>
-        </w:rPr>
-      </w:pPr>
-      <w:r>
-        <w:rPr>
-          <w:rFonts w:cs="Times New Roman"/>
-          <w:b/>
-          <w:bCs/>
-          <w:szCs w:val="24"/>
-        </w:rPr>
-        <w:t>En Servicios:</w:t>
-      </w:r>
-      <w:r>
-        <w:rPr>
-          <w:rFonts w:cs="Times New Roman"/>
-          <w:szCs w:val="24"/>
-        </w:rPr>
-        <w:t xml:space="preserve"> también se ven 2 íconos por fila (col-6).</w:t>
-      </w:r>
-    </w:p>
-    <w:p>
-      <w:pPr>
-        <w:numPr>
-          <w:ilvl w:val="0"/>
-          <w:numId w:val="10"/>
-        </w:numPr>
-        <w:rPr>
-          <w:rFonts w:cs="Times New Roman"/>
-          <w:b/>
-          <w:bCs/>
-          <w:szCs w:val="24"/>
-        </w:rPr>
-      </w:pPr>
-      <w:r>
-        <w:rPr>
-          <w:rFonts w:cs="Times New Roman"/>
-          <w:b/>
-          <w:bCs/>
-          <w:szCs w:val="24"/>
-        </w:rPr>
-        <w:t>Comportamiento visual:</w:t>
-      </w:r>
-    </w:p>
-    <w:p>
-      <w:pPr>
-        <w:numPr>
-          <w:ilvl w:val="1"/>
-          <w:numId w:val="10"/>
-        </w:numPr>
-        <w:rPr>
-          <w:rFonts w:cs="Times New Roman"/>
-          <w:szCs w:val="24"/>
-        </w:rPr>
-      </w:pPr>
-      <w:r>
-        <w:rPr>
-          <w:rFonts w:cs="Times New Roman"/>
-          <w:szCs w:val="24"/>
-        </w:rPr>
-        <w:t>Las columnas se reacomodan verticalmente.</w:t>
-      </w:r>
-    </w:p>
-    <w:p>
-      <w:pPr>
-        <w:numPr>
-          <w:ilvl w:val="1"/>
-          <w:numId w:val="10"/>
-        </w:numPr>
-        <w:rPr>
-          <w:rFonts w:cs="Times New Roman"/>
-          <w:szCs w:val="24"/>
-        </w:rPr>
-      </w:pPr>
-      <w:r>
-        <w:rPr>
-          <w:rFonts w:cs="Times New Roman"/>
-          <w:szCs w:val="24"/>
-        </w:rPr>
-        <w:t>El texto del hero y los botones se ajustan al centro.</w:t>
-      </w:r>
-    </w:p>
-    <w:p>
-      <w:pPr>
-        <w:numPr>
-          <w:ilvl w:val="1"/>
-          <w:numId w:val="10"/>
-        </w:numPr>
-        <w:rPr>
-          <w:rFonts w:cs="Times New Roman"/>
-          <w:szCs w:val="24"/>
-        </w:rPr>
-      </w:pPr>
-      <w:r>
-        <w:rPr>
-          <w:rFonts w:cs="Times New Roman"/>
-          <w:szCs w:val="24"/>
-        </w:rPr>
-        <w:t>Las imágenes de doctores se escalan suavemente para mantener proporción.</w:t>
-      </w:r>
-    </w:p>
-    <w:p>
-      <w:pPr>
-        <w:pStyle w:val="Descripcin"/>
-        <w:keepNext/>
-      </w:pPr>
-      <w:r>
-        <w:t xml:space="preserve">Ilustración </w:t>
-      </w:r>
-      <w:fldSimple w:instr=" SEQ Ilustración \* ARABIC ">
-        <w:r>
-          <w:rPr>
-            <w:noProof/>
-          </w:rPr>
-          <w:t>5</w:t>
-        </w:r>
-      </w:fldSimple>
-      <w:r>
-        <w:t xml:space="preserve"> </w:t>
-      </w:r>
-      <w:r>
-        <w:t>“Vista SM (Small): Reacomodo de columnas a 2 por fila para mejorar la legibilidad”.</w:t>
-      </w:r>
-    </w:p>
-    <w:p>
-      <w:pPr>
-        <w:ind w:firstLine="0"/>
-        <w:rPr>
-          <w:rFonts w:cs="Times New Roman"/>
-          <w:szCs w:val="24"/>
-        </w:rPr>
-      </w:pPr>
-      <w:r>
-        <w:rPr>
-          <w:rFonts w:cs="Times New Roman"/>
-          <w:noProof/>
+        <w:rPr>
+          <w:rFonts w:cs="Times New Roman"/>
+          <w:szCs w:val="24"/>
+        </w:rPr>
+      </w:pPr>
+      <w:r>
+        <w:rPr>
+          <w:rFonts w:cs="Times New Roman"/>
+          <w:szCs w:val="24"/>
+        </w:rPr>
+        <w:t>Pantalla extrapequeña:</w:t>
+      </w:r>
+    </w:p>
+    <w:p>
+      <w:pPr>
+        <w:ind w:firstLine="0"/>
+        <w:rPr>
+          <w:rFonts w:cs="Times New Roman"/>
+          <w:szCs w:val="24"/>
+        </w:rPr>
+      </w:pPr>
+      <w:r>
+        <w:rPr>
+          <w:rFonts w:cs="Times New Roman"/>
           <w:szCs w:val="24"/>
         </w:rPr>
         <w:drawing>
-          <wp:inline distT="0" distB="0" distL="0" distR="0" wp14:anchorId="515B48C5" wp14:editId="09BDFC03">
-            <wp:extent cx="5731510" cy="5028565"/>
-            <wp:effectExtent l="19050" t="19050" r="21590" b="19685"/>
-            <wp:docPr id="1523323546" name="Imagen 1" descr="Interfaz de usuario gráfica, Aplicación&#10;&#10;El contenido generado por IA puede ser incorrecto."/>
+          <wp:inline distT="0" distB="0" distL="0" distR="0" wp14:anchorId="21500512" wp14:editId="74D6FDCA">
+            <wp:extent cx="4018915" cy="967574"/>
+            <wp:effectExtent l="19050" t="19050" r="19685" b="23495"/>
+            <wp:docPr id="204796404" name="Imagen 1" descr="Interfaz de usuario gráfica, Aplicación&#10;&#10;El contenido generado por IA puede ser incorrecto."/>
             <wp:cNvGraphicFramePr>
               <a:graphicFrameLocks xmlns:a="http://schemas.openxmlformats.org/drawingml/2006/main" noChangeAspect="1"/>
             </wp:cNvGraphicFramePr>
@@ -1790,19 +1398,20 @@
               <a:graphicData uri="http://schemas.openxmlformats.org/drawingml/2006/picture">
                 <pic:pic xmlns:pic="http://schemas.openxmlformats.org/drawingml/2006/picture">
                   <pic:nvPicPr>
-                    <pic:cNvPr id="1523323546" name="Imagen 1" descr="Interfaz de usuario gráfica, Aplicación&#10;&#10;El contenido generado por IA puede ser incorrecto."/>
+                    <pic:cNvPr id="204796404" name="Imagen 1" descr="Interfaz de usuario gráfica, Aplicación&#10;&#10;El contenido generado por IA puede ser incorrecto."/>
                     <pic:cNvPicPr/>
                   </pic:nvPicPr>
-                  <pic:blipFill>
-                    <a:blip r:embed="rId14"/>
+                  <pic:blipFill rotWithShape="1">
+                    <a:blip r:embed="rId15"/>
+                    <a:srcRect t="1166" b="85377"/>
                     <a:stretch>
                       <a:fillRect/>
                     </a:stretch>
                   </pic:blipFill>
-                  <pic:spPr>
+                  <pic:spPr bwMode="auto">
                     <a:xfrm>
                       <a:off x="0" y="0"/>
-                      <a:ext cx="5731510" cy="5028565"/>
+                      <a:ext cx="4020111" cy="967862"/>
                     </a:xfrm>
                     <a:prstGeom prst="rect">
                       <a:avLst/>
@@ -1812,6 +1421,11 @@
                         <a:schemeClr val="tx1"/>
                       </a:solidFill>
                     </a:ln>
+                    <a:extLst>
+                      <a:ext uri="{53640926-AAD7-44D8-BBD7-CCE9431645EC}">
+                        <a14:shadowObscured xmlns:a14="http://schemas.microsoft.com/office/drawing/2010/main"/>
+                      </a:ext>
+                    </a:extLst>
                   </pic:spPr>
                 </pic:pic>
               </a:graphicData>
@@ -1824,721 +1438,1477 @@
       <w:pPr>
         <w:ind w:firstLine="0"/>
         <w:rPr>
-          <w:rFonts w:ascii="Segoe UI Emoji" w:hAnsi="Segoe UI Emoji" w:cs="Segoe UI Emoji"/>
-          <w:szCs w:val="24"/>
-        </w:rPr>
-      </w:pPr>
-    </w:p>
-    <w:p>
-      <w:pPr>
-        <w:pStyle w:val="Descripcin"/>
-        <w:keepNext/>
-        <w:jc w:val="center"/>
-      </w:pPr>
-      <w:r>
+          <w:rFonts w:cs="Times New Roman"/>
+          <w:b/>
+          <w:bCs/>
+          <w:szCs w:val="24"/>
+        </w:rPr>
+      </w:pPr>
+    </w:p>
+    <w:p>
+      <w:pPr>
+        <w:ind w:firstLine="0"/>
+        <w:rPr>
+          <w:rFonts w:cs="Times New Roman"/>
+          <w:b/>
+          <w:bCs/>
+          <w:szCs w:val="24"/>
+        </w:rPr>
+      </w:pPr>
+      <w:r>
+        <w:rPr>
+          <w:rFonts w:cs="Times New Roman"/>
+          <w:b/>
+          <w:bCs/>
+          <w:szCs w:val="24"/>
+        </w:rPr>
+        <w:t xml:space="preserve">Texto "Iniciar sesión" (col-xs-6 col-sm-3 ...): </w:t>
+      </w:r>
+      <w:r>
+        <w:rPr>
+          <w:rFonts w:cs="Times New Roman"/>
+          <w:szCs w:val="24"/>
+        </w:rPr>
+        <w:t xml:space="preserve">Ocupa la mitad del ancho en </w:t>
+      </w:r>
+      <w:proofErr w:type="spellStart"/>
+      <w:r>
+        <w:rPr>
+          <w:rFonts w:cs="Times New Roman"/>
+          <w:szCs w:val="24"/>
+        </w:rPr>
+        <w:t>xs</w:t>
+      </w:r>
+      <w:proofErr w:type="spellEnd"/>
+      <w:r>
+        <w:rPr>
+          <w:rFonts w:cs="Times New Roman"/>
+          <w:szCs w:val="24"/>
+        </w:rPr>
+        <w:t xml:space="preserve"> (alineado a la derecha por </w:t>
+      </w:r>
+      <w:proofErr w:type="spellStart"/>
+      <w:r>
+        <w:rPr>
+          <w:rFonts w:cs="Times New Roman"/>
+          <w:szCs w:val="24"/>
+        </w:rPr>
+        <w:t>text-right</w:t>
+      </w:r>
+      <w:proofErr w:type="spellEnd"/>
+      <w:r>
+        <w:rPr>
+          <w:rFonts w:cs="Times New Roman"/>
+          <w:szCs w:val="24"/>
+        </w:rPr>
+        <w:t xml:space="preserve">, aunque podría ajustarse en el CSS) y un cuarto en </w:t>
+      </w:r>
+      <w:proofErr w:type="spellStart"/>
+      <w:r>
+        <w:rPr>
+          <w:rFonts w:cs="Times New Roman"/>
+          <w:szCs w:val="24"/>
+        </w:rPr>
+        <w:t>sm</w:t>
+      </w:r>
+      <w:proofErr w:type="spellEnd"/>
+      <w:r>
+        <w:rPr>
+          <w:rFonts w:cs="Times New Roman"/>
+          <w:szCs w:val="24"/>
+        </w:rPr>
+        <w:t xml:space="preserve"> en adelante.</w:t>
+      </w:r>
+    </w:p>
+    <w:p>
+      <w:pPr>
+        <w:ind w:firstLine="0"/>
+        <w:rPr>
+          <w:rFonts w:cs="Times New Roman"/>
+          <w:b/>
+          <w:bCs/>
+          <w:szCs w:val="24"/>
+        </w:rPr>
+      </w:pPr>
+    </w:p>
+    <w:p>
+      <w:pPr>
+        <w:ind w:firstLine="0"/>
+        <w:rPr>
+          <w:rFonts w:cs="Times New Roman"/>
+          <w:b/>
+          <w:bCs/>
+          <w:szCs w:val="24"/>
+        </w:rPr>
+      </w:pPr>
+      <w:r>
+        <w:rPr>
+          <w:rFonts w:cs="Times New Roman"/>
+          <w:b/>
+          <w:bCs/>
+          <w:szCs w:val="24"/>
+        </w:rPr>
+        <w:t>b. Área Principal 1: Título (&lt;</w:t>
+      </w:r>
+      <w:proofErr w:type="spellStart"/>
+      <w:r>
+        <w:rPr>
+          <w:rFonts w:cs="Times New Roman"/>
+          <w:b/>
+          <w:bCs/>
+          <w:szCs w:val="24"/>
+        </w:rPr>
+        <w:t>section</w:t>
+      </w:r>
+      <w:proofErr w:type="spellEnd"/>
+      <w:r>
+        <w:rPr>
+          <w:rFonts w:cs="Times New Roman"/>
+          <w:b/>
+          <w:bCs/>
+          <w:szCs w:val="24"/>
+        </w:rPr>
+        <w:t>&gt; 1)</w:t>
+      </w:r>
+    </w:p>
+    <w:p>
+      <w:pPr>
+        <w:ind w:firstLine="0"/>
+        <w:rPr>
+          <w:rFonts w:cs="Times New Roman"/>
+          <w:b/>
+          <w:bCs/>
+          <w:szCs w:val="24"/>
+        </w:rPr>
+      </w:pPr>
+    </w:p>
+    <w:p>
+      <w:pPr>
+        <w:ind w:firstLine="0"/>
+        <w:rPr>
+          <w:rFonts w:cs="Times New Roman"/>
+          <w:b/>
+          <w:bCs/>
+          <w:szCs w:val="24"/>
+        </w:rPr>
+      </w:pPr>
+      <w:r>
+        <w:rPr>
+          <w:rFonts w:cs="Times New Roman"/>
+          <w:b/>
+          <w:bCs/>
+          <w:szCs w:val="24"/>
+        </w:rPr>
+        <w:t xml:space="preserve">Bloque de Texto (col-xs-12 col-sm-7 ...): Ocupa todo el ancho en </w:t>
+      </w:r>
+      <w:proofErr w:type="spellStart"/>
+      <w:r>
+        <w:rPr>
+          <w:rFonts w:cs="Times New Roman"/>
+          <w:b/>
+          <w:bCs/>
+          <w:szCs w:val="24"/>
+        </w:rPr>
+        <w:t>xs</w:t>
+      </w:r>
+      <w:proofErr w:type="spellEnd"/>
+      <w:r>
+        <w:rPr>
+          <w:rFonts w:cs="Times New Roman"/>
+          <w:b/>
+          <w:bCs/>
+          <w:szCs w:val="24"/>
+        </w:rPr>
+        <w:t xml:space="preserve"> y 7 de las 12 columnas en </w:t>
+      </w:r>
+      <w:proofErr w:type="spellStart"/>
+      <w:r>
+        <w:rPr>
+          <w:rFonts w:cs="Times New Roman"/>
+          <w:b/>
+          <w:bCs/>
+          <w:szCs w:val="24"/>
+        </w:rPr>
+        <w:t>sm</w:t>
+      </w:r>
+      <w:proofErr w:type="spellEnd"/>
+      <w:r>
+        <w:rPr>
+          <w:rFonts w:cs="Times New Roman"/>
+          <w:b/>
+          <w:bCs/>
+          <w:szCs w:val="24"/>
+        </w:rPr>
+        <w:t xml:space="preserve"> en adelante. Contiene el título, descripción y los textos de acción.</w:t>
+      </w:r>
+    </w:p>
+    <w:p>
+      <w:pPr>
+        <w:ind w:firstLine="0"/>
+        <w:rPr>
+          <w:rFonts w:cs="Times New Roman"/>
+          <w:b/>
+          <w:bCs/>
+          <w:szCs w:val="24"/>
+        </w:rPr>
+      </w:pPr>
+    </w:p>
+    <w:p>
+      <w:pPr>
+        <w:ind w:firstLine="0"/>
+        <w:rPr>
+          <w:rFonts w:cs="Times New Roman"/>
+          <w:b/>
+          <w:bCs/>
+          <w:szCs w:val="24"/>
+        </w:rPr>
+      </w:pPr>
+      <w:proofErr w:type="spellStart"/>
+      <w:r>
+        <w:rPr>
+          <w:rFonts w:cs="Times New Roman"/>
+          <w:b/>
+          <w:bCs/>
+          <w:szCs w:val="24"/>
+        </w:rPr>
+        <w:t>Placeholder</w:t>
+      </w:r>
+      <w:proofErr w:type="spellEnd"/>
+      <w:r>
+        <w:rPr>
+          <w:rFonts w:cs="Times New Roman"/>
+          <w:b/>
+          <w:bCs/>
+          <w:szCs w:val="24"/>
+        </w:rPr>
+        <w:t xml:space="preserve"> Imagen Doctor (col-sm-5 ... </w:t>
+      </w:r>
+      <w:proofErr w:type="spellStart"/>
+      <w:r>
+        <w:rPr>
+          <w:rFonts w:cs="Times New Roman"/>
+          <w:b/>
+          <w:bCs/>
+          <w:szCs w:val="24"/>
+        </w:rPr>
+        <w:t>hidden-xs</w:t>
+      </w:r>
+      <w:proofErr w:type="spellEnd"/>
+      <w:r>
+        <w:rPr>
+          <w:rFonts w:cs="Times New Roman"/>
+          <w:b/>
+          <w:bCs/>
+          <w:szCs w:val="24"/>
+        </w:rPr>
+        <w:t xml:space="preserve">): Ocupa 5 de las 12 columnas en </w:t>
+      </w:r>
+      <w:proofErr w:type="spellStart"/>
+      <w:r>
+        <w:rPr>
+          <w:rFonts w:cs="Times New Roman"/>
+          <w:b/>
+          <w:bCs/>
+          <w:szCs w:val="24"/>
+        </w:rPr>
+        <w:t>sm</w:t>
+      </w:r>
+      <w:proofErr w:type="spellEnd"/>
+      <w:r>
+        <w:rPr>
+          <w:rFonts w:cs="Times New Roman"/>
+          <w:b/>
+          <w:bCs/>
+          <w:szCs w:val="24"/>
+        </w:rPr>
+        <w:t xml:space="preserve"> en adelante, pero está oculta (</w:t>
+      </w:r>
+      <w:proofErr w:type="spellStart"/>
+      <w:r>
+        <w:rPr>
+          <w:rFonts w:cs="Times New Roman"/>
+          <w:b/>
+          <w:bCs/>
+          <w:szCs w:val="24"/>
+        </w:rPr>
+        <w:t>hidden-xs</w:t>
+      </w:r>
+      <w:proofErr w:type="spellEnd"/>
+      <w:r>
+        <w:rPr>
+          <w:rFonts w:cs="Times New Roman"/>
+          <w:b/>
+          <w:bCs/>
+          <w:szCs w:val="24"/>
+        </w:rPr>
+        <w:t xml:space="preserve">) en pantallas </w:t>
+      </w:r>
+      <w:r>
+        <w:rPr>
+          <w:rFonts w:cs="Times New Roman"/>
+          <w:b/>
+          <w:bCs/>
+          <w:szCs w:val="24"/>
+        </w:rPr>
+        <w:t>extrapequeñas</w:t>
+      </w:r>
+      <w:r>
+        <w:rPr>
+          <w:rFonts w:cs="Times New Roman"/>
+          <w:b/>
+          <w:bCs/>
+          <w:szCs w:val="24"/>
+        </w:rPr>
+        <w:t>.</w:t>
+      </w:r>
+    </w:p>
+    <w:p>
+      <w:pPr>
+        <w:ind w:firstLine="0"/>
+        <w:rPr>
+          <w:rFonts w:cs="Times New Roman"/>
+          <w:b/>
+          <w:bCs/>
+          <w:szCs w:val="24"/>
+        </w:rPr>
+      </w:pPr>
+    </w:p>
+    <w:p>
+      <w:pPr>
+        <w:ind w:firstLine="0"/>
+        <w:rPr>
+          <w:rFonts w:cs="Times New Roman"/>
+          <w:b/>
+          <w:bCs/>
+          <w:szCs w:val="24"/>
+        </w:rPr>
+      </w:pPr>
+      <w:r>
+        <w:rPr>
+          <w:rFonts w:cs="Times New Roman"/>
+          <w:b/>
+          <w:bCs/>
+          <w:szCs w:val="24"/>
+        </w:rPr>
+        <w:t>c. Área Principal 2: Especialidad y Sedes (&lt;</w:t>
+      </w:r>
+      <w:proofErr w:type="spellStart"/>
+      <w:r>
+        <w:rPr>
+          <w:rFonts w:cs="Times New Roman"/>
+          <w:b/>
+          <w:bCs/>
+          <w:szCs w:val="24"/>
+        </w:rPr>
+        <w:t>section</w:t>
+      </w:r>
+      <w:proofErr w:type="spellEnd"/>
+      <w:r>
+        <w:rPr>
+          <w:rFonts w:cs="Times New Roman"/>
+          <w:b/>
+          <w:bCs/>
+          <w:szCs w:val="24"/>
+        </w:rPr>
+        <w:t>&gt; 2)</w:t>
+      </w:r>
+    </w:p>
+    <w:p>
+      <w:pPr>
+        <w:ind w:firstLine="0"/>
+        <w:rPr>
+          <w:rFonts w:cs="Times New Roman"/>
+          <w:b/>
+          <w:bCs/>
+          <w:szCs w:val="24"/>
+        </w:rPr>
+      </w:pPr>
+    </w:p>
+    <w:p>
+      <w:pPr>
+        <w:ind w:firstLine="0"/>
+        <w:rPr>
+          <w:rFonts w:cs="Times New Roman"/>
+          <w:b/>
+          <w:bCs/>
+          <w:szCs w:val="24"/>
+        </w:rPr>
+      </w:pPr>
+      <w:r>
+        <w:rPr>
+          <w:rFonts w:cs="Times New Roman"/>
+          <w:b/>
+          <w:bCs/>
+          <w:szCs w:val="24"/>
+        </w:rPr>
+        <w:t>Sección "Sobre Nuestra Especialidad":</w:t>
+      </w:r>
+    </w:p>
+    <w:p>
+      <w:pPr>
+        <w:ind w:firstLine="0"/>
+        <w:rPr>
+          <w:rFonts w:cs="Times New Roman"/>
+          <w:b/>
+          <w:bCs/>
+          <w:szCs w:val="24"/>
+        </w:rPr>
+      </w:pPr>
+    </w:p>
+    <w:p>
+      <w:pPr>
+        <w:ind w:firstLine="0"/>
+        <w:rPr>
+          <w:rFonts w:cs="Times New Roman"/>
+          <w:b/>
+          <w:bCs/>
+          <w:szCs w:val="24"/>
+        </w:rPr>
+      </w:pPr>
+      <w:r>
+        <w:rPr>
+          <w:rFonts w:cs="Times New Roman"/>
+          <w:b/>
+          <w:bCs/>
+          <w:szCs w:val="24"/>
+        </w:rPr>
+        <w:t xml:space="preserve">Texto (col-xs-12 col-sm-12 col-md-7 col-md-push-5 ...): Ocupa todo el ancho en </w:t>
+      </w:r>
+      <w:proofErr w:type="spellStart"/>
+      <w:r>
+        <w:rPr>
+          <w:rFonts w:cs="Times New Roman"/>
+          <w:b/>
+          <w:bCs/>
+          <w:szCs w:val="24"/>
+        </w:rPr>
+        <w:t>xs</w:t>
+      </w:r>
+      <w:proofErr w:type="spellEnd"/>
+      <w:r>
+        <w:rPr>
+          <w:rFonts w:cs="Times New Roman"/>
+          <w:b/>
+          <w:bCs/>
+          <w:szCs w:val="24"/>
+        </w:rPr>
+        <w:t xml:space="preserve"> y </w:t>
+      </w:r>
+      <w:proofErr w:type="spellStart"/>
+      <w:r>
+        <w:rPr>
+          <w:rFonts w:cs="Times New Roman"/>
+          <w:b/>
+          <w:bCs/>
+          <w:szCs w:val="24"/>
+        </w:rPr>
+        <w:t>sm</w:t>
+      </w:r>
+      <w:proofErr w:type="spellEnd"/>
+      <w:r>
+        <w:rPr>
+          <w:rFonts w:cs="Times New Roman"/>
+          <w:b/>
+          <w:bCs/>
+          <w:szCs w:val="24"/>
+        </w:rPr>
+        <w:t>. En pantallas medianas (</w:t>
+      </w:r>
+      <w:proofErr w:type="spellStart"/>
+      <w:r>
+        <w:rPr>
+          <w:rFonts w:cs="Times New Roman"/>
+          <w:b/>
+          <w:bCs/>
+          <w:szCs w:val="24"/>
+        </w:rPr>
+        <w:t>md</w:t>
+      </w:r>
+      <w:proofErr w:type="spellEnd"/>
+      <w:r>
+        <w:rPr>
+          <w:rFonts w:cs="Times New Roman"/>
+          <w:b/>
+          <w:bCs/>
+          <w:szCs w:val="24"/>
+        </w:rPr>
+        <w:t>) y grandes (</w:t>
+      </w:r>
+      <w:proofErr w:type="spellStart"/>
+      <w:r>
+        <w:rPr>
+          <w:rFonts w:cs="Times New Roman"/>
+          <w:b/>
+          <w:bCs/>
+          <w:szCs w:val="24"/>
+        </w:rPr>
+        <w:t>lg</w:t>
+      </w:r>
+      <w:proofErr w:type="spellEnd"/>
+      <w:r>
+        <w:rPr>
+          <w:rFonts w:cs="Times New Roman"/>
+          <w:b/>
+          <w:bCs/>
+          <w:szCs w:val="24"/>
+        </w:rPr>
+        <w:t xml:space="preserve">), ocupa 7 </w:t>
+      </w:r>
+      <w:r>
+        <w:rPr>
+          <w:rFonts w:cs="Times New Roman"/>
+          <w:b/>
+          <w:bCs/>
+          <w:szCs w:val="24"/>
+        </w:rPr>
+        <w:t>columnas,</w:t>
+      </w:r>
+      <w:r>
+        <w:rPr>
+          <w:rFonts w:cs="Times New Roman"/>
+          <w:b/>
+          <w:bCs/>
+          <w:szCs w:val="24"/>
+        </w:rPr>
+        <w:t xml:space="preserve"> pero es empujado (col-md-push-5, col-lg-push-5) 5 columnas hacia la derecha.</w:t>
+      </w:r>
+    </w:p>
+    <w:p>
+      <w:pPr>
+        <w:ind w:firstLine="0"/>
+        <w:rPr>
+          <w:rFonts w:cs="Times New Roman"/>
+          <w:b/>
+          <w:bCs/>
+          <w:szCs w:val="24"/>
+        </w:rPr>
+      </w:pPr>
+    </w:p>
+    <w:p>
+      <w:pPr>
+        <w:ind w:firstLine="0"/>
+        <w:rPr>
+          <w:rFonts w:cs="Times New Roman"/>
+          <w:b/>
+          <w:bCs/>
+          <w:szCs w:val="24"/>
+        </w:rPr>
+      </w:pPr>
+      <w:proofErr w:type="spellStart"/>
+      <w:r>
+        <w:rPr>
+          <w:rFonts w:cs="Times New Roman"/>
+          <w:b/>
+          <w:bCs/>
+          <w:szCs w:val="24"/>
+        </w:rPr>
+        <w:t>Placeholder</w:t>
+      </w:r>
+      <w:proofErr w:type="spellEnd"/>
+      <w:r>
+        <w:rPr>
+          <w:rFonts w:cs="Times New Roman"/>
+          <w:b/>
+          <w:bCs/>
+          <w:szCs w:val="24"/>
+        </w:rPr>
+        <w:t xml:space="preserve"> Imagen (col-xs-12 col-sm-12 col-md-5 col-md-pull-7 ...): Ocupa todo el ancho en </w:t>
+      </w:r>
+      <w:proofErr w:type="spellStart"/>
+      <w:r>
+        <w:rPr>
+          <w:rFonts w:cs="Times New Roman"/>
+          <w:b/>
+          <w:bCs/>
+          <w:szCs w:val="24"/>
+        </w:rPr>
+        <w:t>xs</w:t>
+      </w:r>
+      <w:proofErr w:type="spellEnd"/>
+      <w:r>
+        <w:rPr>
+          <w:rFonts w:cs="Times New Roman"/>
+          <w:b/>
+          <w:bCs/>
+          <w:szCs w:val="24"/>
+        </w:rPr>
+        <w:t xml:space="preserve"> y </w:t>
+      </w:r>
+      <w:proofErr w:type="spellStart"/>
+      <w:r>
+        <w:rPr>
+          <w:rFonts w:cs="Times New Roman"/>
+          <w:b/>
+          <w:bCs/>
+          <w:szCs w:val="24"/>
+        </w:rPr>
+        <w:t>sm</w:t>
+      </w:r>
+      <w:proofErr w:type="spellEnd"/>
+      <w:r>
+        <w:rPr>
+          <w:rFonts w:cs="Times New Roman"/>
+          <w:b/>
+          <w:bCs/>
+          <w:szCs w:val="24"/>
+        </w:rPr>
+        <w:t xml:space="preserve">. En </w:t>
+      </w:r>
+      <w:proofErr w:type="spellStart"/>
+      <w:r>
+        <w:rPr>
+          <w:rFonts w:cs="Times New Roman"/>
+          <w:b/>
+          <w:bCs/>
+          <w:szCs w:val="24"/>
+        </w:rPr>
+        <w:t>md</w:t>
+      </w:r>
+      <w:proofErr w:type="spellEnd"/>
+      <w:r>
+        <w:rPr>
+          <w:rFonts w:cs="Times New Roman"/>
+          <w:b/>
+          <w:bCs/>
+          <w:szCs w:val="24"/>
+        </w:rPr>
+        <w:t xml:space="preserve"> y </w:t>
+      </w:r>
+      <w:proofErr w:type="spellStart"/>
+      <w:r>
+        <w:rPr>
+          <w:rFonts w:cs="Times New Roman"/>
+          <w:b/>
+          <w:bCs/>
+          <w:szCs w:val="24"/>
+        </w:rPr>
+        <w:t>lg</w:t>
+      </w:r>
+      <w:proofErr w:type="spellEnd"/>
+      <w:r>
+        <w:rPr>
+          <w:rFonts w:cs="Times New Roman"/>
+          <w:b/>
+          <w:bCs/>
+          <w:szCs w:val="24"/>
+        </w:rPr>
+        <w:t xml:space="preserve">, ocupa 5 </w:t>
+      </w:r>
+      <w:r>
+        <w:rPr>
+          <w:rFonts w:cs="Times New Roman"/>
+          <w:b/>
+          <w:bCs/>
+          <w:szCs w:val="24"/>
+        </w:rPr>
+        <w:t>columnas,</w:t>
+      </w:r>
+      <w:r>
+        <w:rPr>
+          <w:rFonts w:cs="Times New Roman"/>
+          <w:b/>
+          <w:bCs/>
+          <w:szCs w:val="24"/>
+        </w:rPr>
+        <w:t xml:space="preserve"> pero es jalado (col-md-pull-7, col-lg-pull-7) 7 columnas hacia la izquierda.</w:t>
+      </w:r>
+    </w:p>
+    <w:p>
+      <w:pPr>
+        <w:ind w:firstLine="0"/>
+        <w:rPr>
+          <w:rFonts w:cs="Times New Roman"/>
+          <w:b/>
+          <w:bCs/>
+          <w:szCs w:val="24"/>
+        </w:rPr>
+      </w:pPr>
+    </w:p>
+    <w:p>
+      <w:pPr>
+        <w:ind w:firstLine="0"/>
+        <w:rPr>
+          <w:rFonts w:cs="Times New Roman"/>
+          <w:b/>
+          <w:bCs/>
+          <w:szCs w:val="24"/>
+        </w:rPr>
+      </w:pPr>
+      <w:r>
+        <w:rPr>
+          <w:rFonts w:cs="Times New Roman"/>
+          <w:b/>
+          <w:bCs/>
+          <w:szCs w:val="24"/>
+        </w:rPr>
+        <w:t xml:space="preserve">Efecto </w:t>
+      </w:r>
+      <w:proofErr w:type="spellStart"/>
+      <w:r>
+        <w:rPr>
+          <w:rFonts w:cs="Times New Roman"/>
+          <w:b/>
+          <w:bCs/>
+          <w:szCs w:val="24"/>
+        </w:rPr>
+        <w:t>Push</w:t>
+      </w:r>
+      <w:proofErr w:type="spellEnd"/>
+      <w:r>
+        <w:rPr>
+          <w:rFonts w:cs="Times New Roman"/>
+          <w:b/>
+          <w:bCs/>
+          <w:szCs w:val="24"/>
+        </w:rPr>
+        <w:t>/</w:t>
+      </w:r>
+      <w:proofErr w:type="spellStart"/>
+      <w:r>
+        <w:rPr>
+          <w:rFonts w:cs="Times New Roman"/>
+          <w:b/>
+          <w:bCs/>
+          <w:szCs w:val="24"/>
+        </w:rPr>
+        <w:t>Pull</w:t>
+      </w:r>
+      <w:proofErr w:type="spellEnd"/>
+      <w:r>
+        <w:rPr>
+          <w:rFonts w:cs="Times New Roman"/>
+          <w:b/>
+          <w:bCs/>
+          <w:szCs w:val="24"/>
+        </w:rPr>
+        <w:t xml:space="preserve">: El resultado es que en pantallas </w:t>
+      </w:r>
+      <w:proofErr w:type="spellStart"/>
+      <w:r>
+        <w:rPr>
+          <w:rFonts w:cs="Times New Roman"/>
+          <w:b/>
+          <w:bCs/>
+          <w:szCs w:val="24"/>
+        </w:rPr>
+        <w:t>md</w:t>
+      </w:r>
+      <w:proofErr w:type="spellEnd"/>
+      <w:r>
+        <w:rPr>
+          <w:rFonts w:cs="Times New Roman"/>
+          <w:b/>
+          <w:bCs/>
+          <w:szCs w:val="24"/>
+        </w:rPr>
+        <w:t xml:space="preserve"> y </w:t>
+      </w:r>
+      <w:proofErr w:type="spellStart"/>
+      <w:r>
+        <w:rPr>
+          <w:rFonts w:cs="Times New Roman"/>
+          <w:b/>
+          <w:bCs/>
+          <w:szCs w:val="24"/>
+        </w:rPr>
+        <w:t>lg</w:t>
+      </w:r>
+      <w:proofErr w:type="spellEnd"/>
+      <w:r>
+        <w:rPr>
+          <w:rFonts w:cs="Times New Roman"/>
+          <w:b/>
+          <w:bCs/>
+          <w:szCs w:val="24"/>
+        </w:rPr>
+        <w:t xml:space="preserve">, la imagen aparece visualmente a la izquierda y el texto a la derecha, invirtiendo su orden respecto al código HTML. En </w:t>
+      </w:r>
+      <w:proofErr w:type="spellStart"/>
+      <w:r>
+        <w:rPr>
+          <w:rFonts w:cs="Times New Roman"/>
+          <w:b/>
+          <w:bCs/>
+          <w:szCs w:val="24"/>
+        </w:rPr>
+        <w:t>xs</w:t>
+      </w:r>
+      <w:proofErr w:type="spellEnd"/>
+      <w:r>
+        <w:rPr>
+          <w:rFonts w:cs="Times New Roman"/>
+          <w:b/>
+          <w:bCs/>
+          <w:szCs w:val="24"/>
+        </w:rPr>
+        <w:t xml:space="preserve"> y </w:t>
+      </w:r>
+      <w:proofErr w:type="spellStart"/>
+      <w:r>
+        <w:rPr>
+          <w:rFonts w:cs="Times New Roman"/>
+          <w:b/>
+          <w:bCs/>
+          <w:szCs w:val="24"/>
+        </w:rPr>
+        <w:t>sm</w:t>
+      </w:r>
+      <w:proofErr w:type="spellEnd"/>
+      <w:r>
+        <w:rPr>
+          <w:rFonts w:cs="Times New Roman"/>
+          <w:b/>
+          <w:bCs/>
+          <w:szCs w:val="24"/>
+        </w:rPr>
+        <w:t>, aparecen en el orden normal (texto arriba, imagen abajo).</w:t>
+      </w:r>
+    </w:p>
+    <w:p>
+      <w:pPr>
+        <w:ind w:firstLine="0"/>
+        <w:rPr>
+          <w:rFonts w:cs="Times New Roman"/>
+          <w:b/>
+          <w:bCs/>
+          <w:szCs w:val="24"/>
+        </w:rPr>
+      </w:pPr>
+    </w:p>
+    <w:p>
+      <w:pPr>
+        <w:ind w:firstLine="0"/>
+        <w:rPr>
+          <w:rFonts w:cs="Times New Roman"/>
+          <w:b/>
+          <w:bCs/>
+          <w:szCs w:val="24"/>
+        </w:rPr>
+      </w:pPr>
+      <w:r>
+        <w:rPr>
+          <w:rFonts w:cs="Times New Roman"/>
+          <w:b/>
+          <w:bCs/>
+          <w:szCs w:val="24"/>
+        </w:rPr>
+        <w:t>Sección "Nuestras Sedes":</w:t>
+      </w:r>
+    </w:p>
+    <w:p>
+      <w:pPr>
+        <w:ind w:firstLine="0"/>
+        <w:rPr>
+          <w:rFonts w:cs="Times New Roman"/>
+          <w:b/>
+          <w:bCs/>
+          <w:szCs w:val="24"/>
+        </w:rPr>
+      </w:pPr>
+    </w:p>
+    <w:p>
+      <w:pPr>
+        <w:ind w:firstLine="0"/>
+        <w:rPr>
+          <w:rFonts w:cs="Times New Roman"/>
+          <w:b/>
+          <w:bCs/>
+          <w:szCs w:val="24"/>
+        </w:rPr>
+      </w:pPr>
+      <w:r>
+        <w:rPr>
+          <w:rFonts w:cs="Times New Roman"/>
+          <w:b/>
+          <w:bCs/>
+          <w:szCs w:val="24"/>
+        </w:rPr>
+        <w:t>Título: Ocupa todo el ancho (col-xs-12 ...) en todos los tamaños.</w:t>
+      </w:r>
+    </w:p>
+    <w:p>
+      <w:pPr>
+        <w:ind w:firstLine="0"/>
+        <w:rPr>
+          <w:rFonts w:cs="Times New Roman"/>
+          <w:b/>
+          <w:bCs/>
+          <w:szCs w:val="24"/>
+        </w:rPr>
+      </w:pPr>
+    </w:p>
+    <w:p>
+      <w:pPr>
+        <w:ind w:firstLine="0"/>
+        <w:rPr>
+          <w:rFonts w:cs="Times New Roman"/>
+          <w:b/>
+          <w:bCs/>
+          <w:szCs w:val="24"/>
+        </w:rPr>
+      </w:pPr>
+      <w:r>
+        <w:rPr>
+          <w:rFonts w:cs="Times New Roman"/>
+          <w:b/>
+          <w:bCs/>
+          <w:szCs w:val="24"/>
+        </w:rPr>
+        <w:t xml:space="preserve">Sede 1 (Quito Sur - col-xs-12 col-sm-4 ...): Ocupa todo el ancho en </w:t>
+      </w:r>
+      <w:proofErr w:type="spellStart"/>
+      <w:r>
+        <w:rPr>
+          <w:rFonts w:cs="Times New Roman"/>
+          <w:b/>
+          <w:bCs/>
+          <w:szCs w:val="24"/>
+        </w:rPr>
+        <w:t>xs</w:t>
+      </w:r>
+      <w:proofErr w:type="spellEnd"/>
+      <w:r>
+        <w:rPr>
+          <w:rFonts w:cs="Times New Roman"/>
+          <w:b/>
+          <w:bCs/>
+          <w:szCs w:val="24"/>
+        </w:rPr>
+        <w:t xml:space="preserve"> y un tercio (4/12) en </w:t>
+      </w:r>
+      <w:proofErr w:type="spellStart"/>
+      <w:r>
+        <w:rPr>
+          <w:rFonts w:cs="Times New Roman"/>
+          <w:b/>
+          <w:bCs/>
+          <w:szCs w:val="24"/>
+        </w:rPr>
+        <w:t>sm</w:t>
+      </w:r>
+      <w:proofErr w:type="spellEnd"/>
+      <w:r>
+        <w:rPr>
+          <w:rFonts w:cs="Times New Roman"/>
+          <w:b/>
+          <w:bCs/>
+          <w:szCs w:val="24"/>
+        </w:rPr>
+        <w:t xml:space="preserve"> en adelante.</w:t>
+      </w:r>
+    </w:p>
+    <w:p>
+      <w:pPr>
+        <w:ind w:firstLine="0"/>
+        <w:rPr>
+          <w:rFonts w:cs="Times New Roman"/>
+          <w:b/>
+          <w:bCs/>
+          <w:szCs w:val="24"/>
+        </w:rPr>
+      </w:pPr>
+    </w:p>
+    <w:p>
+      <w:pPr>
+        <w:ind w:firstLine="0"/>
+        <w:rPr>
+          <w:rFonts w:cs="Times New Roman"/>
+          <w:b/>
+          <w:bCs/>
+          <w:szCs w:val="24"/>
+        </w:rPr>
+      </w:pPr>
+      <w:r>
+        <w:rPr>
+          <w:rFonts w:cs="Times New Roman"/>
+          <w:b/>
+          <w:bCs/>
+          <w:szCs w:val="24"/>
+        </w:rPr>
         <w:lastRenderedPageBreak/>
-        <w:t xml:space="preserve">Ilustración </w:t>
-      </w:r>
-      <w:fldSimple w:instr=" SEQ Ilustración \* ARABIC ">
-        <w:r>
-          <w:rPr>
-            <w:noProof/>
-          </w:rPr>
-          <w:t>6</w:t>
-        </w:r>
-      </w:fldSimple>
-      <w:r>
-        <w:t xml:space="preserve"> </w:t>
-      </w:r>
-      <w:r>
-        <w:t>“Vista SM (Small): Reacomodo de columnas a 2 por fila</w:t>
-      </w:r>
-      <w:r>
-        <w:t xml:space="preserve"> en servicios de traumatología</w:t>
-      </w:r>
-      <w:r>
-        <w:t>”.</w:t>
-      </w:r>
-    </w:p>
-    <w:p>
-      <w:pPr>
-        <w:ind w:firstLine="0"/>
-        <w:jc w:val="center"/>
-        <w:rPr>
-          <w:rFonts w:cs="Times New Roman"/>
-          <w:szCs w:val="24"/>
-        </w:rPr>
-      </w:pPr>
-      <w:r>
-        <w:rPr>
-          <w:rFonts w:cs="Times New Roman"/>
-          <w:noProof/>
-          <w:szCs w:val="24"/>
-        </w:rPr>
-        <w:drawing>
-          <wp:inline distT="0" distB="0" distL="0" distR="0" wp14:anchorId="3B7A2665" wp14:editId="3E65DBBD">
-            <wp:extent cx="5731510" cy="4637405"/>
-            <wp:effectExtent l="19050" t="19050" r="21590" b="10795"/>
-            <wp:docPr id="2107758962" name="Imagen 1" descr="Interfaz de usuario gráfica, Aplicación, Sitio web&#10;&#10;El contenido generado por IA puede ser incorrecto."/>
-            <wp:cNvGraphicFramePr>
-              <a:graphicFrameLocks xmlns:a="http://schemas.openxmlformats.org/drawingml/2006/main" noChangeAspect="1"/>
-            </wp:cNvGraphicFramePr>
-            <a:graphic xmlns:a="http://schemas.openxmlformats.org/drawingml/2006/main">
-              <a:graphicData uri="http://schemas.openxmlformats.org/drawingml/2006/picture">
-                <pic:pic xmlns:pic="http://schemas.openxmlformats.org/drawingml/2006/picture">
-                  <pic:nvPicPr>
-                    <pic:cNvPr id="2107758962" name="Imagen 1" descr="Interfaz de usuario gráfica, Aplicación, Sitio web&#10;&#10;El contenido generado por IA puede ser incorrecto."/>
-                    <pic:cNvPicPr/>
-                  </pic:nvPicPr>
-                  <pic:blipFill>
-                    <a:blip r:embed="rId15"/>
-                    <a:stretch>
-                      <a:fillRect/>
-                    </a:stretch>
-                  </pic:blipFill>
-                  <pic:spPr>
-                    <a:xfrm>
-                      <a:off x="0" y="0"/>
-                      <a:ext cx="5731510" cy="4637405"/>
-                    </a:xfrm>
-                    <a:prstGeom prst="rect">
-                      <a:avLst/>
-                    </a:prstGeom>
-                    <a:ln>
-                      <a:solidFill>
-                        <a:schemeClr val="tx1"/>
-                      </a:solidFill>
-                    </a:ln>
-                  </pic:spPr>
-                </pic:pic>
-              </a:graphicData>
-            </a:graphic>
-          </wp:inline>
-        </w:drawing>
-      </w:r>
-    </w:p>
-    <w:p>
-      <w:pPr>
-        <w:ind w:firstLine="0"/>
-        <w:rPr>
-          <w:rFonts w:cs="Times New Roman"/>
-          <w:b/>
-          <w:bCs/>
-          <w:szCs w:val="24"/>
-        </w:rPr>
-      </w:pPr>
-      <w:r>
-        <w:rPr>
-          <w:rFonts w:cs="Times New Roman"/>
-          <w:b/>
-          <w:bCs/>
-          <w:szCs w:val="24"/>
-        </w:rPr>
-        <w:t>4. Vista “</w:t>
-      </w:r>
-      <w:r>
-        <w:rPr>
-          <w:rFonts w:cs="Times New Roman"/>
-          <w:b/>
-          <w:bCs/>
-          <w:szCs w:val="24"/>
-        </w:rPr>
-        <w:t>Extra-Small</w:t>
-      </w:r>
-      <w:r>
-        <w:rPr>
-          <w:rFonts w:cs="Times New Roman"/>
-          <w:b/>
-          <w:bCs/>
-          <w:szCs w:val="24"/>
-        </w:rPr>
-        <w:t>” (XS &lt; 576 px) — Diseño de Celular</w:t>
-      </w:r>
-    </w:p>
-    <w:p>
-      <w:pPr>
-        <w:numPr>
-          <w:ilvl w:val="0"/>
-          <w:numId w:val="11"/>
-        </w:numPr>
-        <w:rPr>
-          <w:rFonts w:cs="Times New Roman"/>
-          <w:szCs w:val="24"/>
-        </w:rPr>
-      </w:pPr>
-      <w:r>
-        <w:rPr>
-          <w:rFonts w:cs="Times New Roman"/>
-          <w:b/>
-          <w:bCs/>
-          <w:szCs w:val="24"/>
-        </w:rPr>
-        <w:t xml:space="preserve">Columnas </w:t>
-      </w:r>
-      <w:r>
-        <w:rPr>
-          <w:rFonts w:cs="Times New Roman"/>
-          <w:b/>
-          <w:bCs/>
-          <w:szCs w:val="24"/>
-        </w:rPr>
-        <w:t>activas:</w:t>
-      </w:r>
-      <w:r>
-        <w:rPr>
-          <w:rFonts w:cs="Times New Roman"/>
-          <w:szCs w:val="24"/>
-        </w:rPr>
-        <w:t xml:space="preserve"> col</w:t>
-      </w:r>
-      <w:r>
-        <w:rPr>
-          <w:rFonts w:cs="Times New Roman"/>
-          <w:szCs w:val="24"/>
-        </w:rPr>
-        <w:t>-* o comportamiento base (una por fila).</w:t>
-      </w:r>
-    </w:p>
-    <w:p>
-      <w:pPr>
-        <w:numPr>
-          <w:ilvl w:val="0"/>
-          <w:numId w:val="11"/>
-        </w:numPr>
-        <w:rPr>
-          <w:rFonts w:cs="Times New Roman"/>
-          <w:b/>
-          <w:bCs/>
-          <w:szCs w:val="24"/>
-        </w:rPr>
-      </w:pPr>
-      <w:r>
-        <w:rPr>
-          <w:rFonts w:cs="Times New Roman"/>
-          <w:b/>
-          <w:bCs/>
-          <w:szCs w:val="24"/>
-        </w:rPr>
-        <w:t>Distribución visible:</w:t>
-      </w:r>
-    </w:p>
-    <w:p>
-      <w:pPr>
-        <w:numPr>
-          <w:ilvl w:val="1"/>
-          <w:numId w:val="11"/>
-        </w:numPr>
-        <w:rPr>
-          <w:rFonts w:cs="Times New Roman"/>
-          <w:b/>
-          <w:bCs/>
-          <w:szCs w:val="24"/>
-        </w:rPr>
-      </w:pPr>
-      <w:r>
-        <w:rPr>
-          <w:rFonts w:cs="Times New Roman"/>
-          <w:b/>
-          <w:bCs/>
-          <w:szCs w:val="24"/>
-        </w:rPr>
-        <w:t>Todo el contenido se apila verticalmente:</w:t>
-      </w:r>
-    </w:p>
-    <w:p>
-      <w:pPr>
-        <w:numPr>
-          <w:ilvl w:val="2"/>
-          <w:numId w:val="11"/>
-        </w:numPr>
-        <w:rPr>
-          <w:rFonts w:cs="Times New Roman"/>
-          <w:szCs w:val="24"/>
-        </w:rPr>
-      </w:pPr>
-      <w:r>
-        <w:rPr>
-          <w:rFonts w:cs="Times New Roman"/>
-          <w:szCs w:val="24"/>
-        </w:rPr>
-        <w:t>Los doctores y servicios se muestran uno debajo del otro.</w:t>
-      </w:r>
-    </w:p>
-    <w:p>
-      <w:pPr>
-        <w:numPr>
-          <w:ilvl w:val="2"/>
-          <w:numId w:val="11"/>
-        </w:numPr>
-        <w:rPr>
-          <w:rFonts w:cs="Times New Roman"/>
-          <w:szCs w:val="24"/>
-        </w:rPr>
-      </w:pPr>
-      <w:r>
-        <w:rPr>
-          <w:rFonts w:cs="Times New Roman"/>
-          <w:szCs w:val="24"/>
-        </w:rPr>
-        <w:t>El formulario de inicio de sesión se centra con ancho completo.</w:t>
-      </w:r>
-    </w:p>
-    <w:p>
-      <w:pPr>
-        <w:numPr>
-          <w:ilvl w:val="1"/>
-          <w:numId w:val="11"/>
-        </w:numPr>
-        <w:rPr>
-          <w:rFonts w:cs="Times New Roman"/>
-          <w:szCs w:val="24"/>
-        </w:rPr>
-      </w:pPr>
-      <w:r>
-        <w:rPr>
-          <w:rFonts w:cs="Times New Roman"/>
-          <w:szCs w:val="24"/>
-        </w:rPr>
-        <w:t>Los contenedores .container ahora ocupan el 100% del ancho, eliminando márgenes.</w:t>
-      </w:r>
-    </w:p>
-    <w:p>
-      <w:pPr>
-        <w:numPr>
-          <w:ilvl w:val="0"/>
-          <w:numId w:val="11"/>
-        </w:numPr>
-        <w:rPr>
-          <w:rFonts w:cs="Times New Roman"/>
-          <w:b/>
-          <w:bCs/>
-          <w:szCs w:val="24"/>
-        </w:rPr>
-      </w:pPr>
-      <w:r>
-        <w:rPr>
-          <w:rFonts w:cs="Times New Roman"/>
-          <w:b/>
-          <w:bCs/>
-          <w:szCs w:val="24"/>
-        </w:rPr>
-        <w:t>Comportamiento visual:</w:t>
-      </w:r>
-    </w:p>
-    <w:p>
-      <w:pPr>
-        <w:numPr>
-          <w:ilvl w:val="1"/>
-          <w:numId w:val="11"/>
-        </w:numPr>
-        <w:rPr>
-          <w:rFonts w:cs="Times New Roman"/>
-          <w:szCs w:val="24"/>
-        </w:rPr>
-      </w:pPr>
-      <w:r>
-        <w:rPr>
-          <w:rFonts w:cs="Times New Roman"/>
-          <w:szCs w:val="24"/>
-        </w:rPr>
-        <w:t>Se activa la regla @media (max-width: 768px) → texto del hero se reduce a 2rem.</w:t>
-      </w:r>
-    </w:p>
-    <w:p>
-      <w:pPr>
-        <w:numPr>
-          <w:ilvl w:val="1"/>
-          <w:numId w:val="11"/>
-        </w:numPr>
-        <w:rPr>
-          <w:rFonts w:cs="Times New Roman"/>
-          <w:szCs w:val="24"/>
-        </w:rPr>
-      </w:pPr>
-      <w:r>
-        <w:rPr>
-          <w:rFonts w:cs="Times New Roman"/>
+        <w:t xml:space="preserve">Sede 2 (Quito Norte - col-xs-8 col-xs-offset-2 col-sm-4 col-sm-offset-0 ...): En </w:t>
+      </w:r>
+      <w:proofErr w:type="spellStart"/>
+      <w:r>
+        <w:rPr>
+          <w:rFonts w:cs="Times New Roman"/>
+          <w:b/>
+          <w:bCs/>
+          <w:szCs w:val="24"/>
+        </w:rPr>
+        <w:t>xs</w:t>
+      </w:r>
+      <w:proofErr w:type="spellEnd"/>
+      <w:r>
+        <w:rPr>
+          <w:rFonts w:cs="Times New Roman"/>
+          <w:b/>
+          <w:bCs/>
+          <w:szCs w:val="24"/>
+        </w:rPr>
+        <w:t xml:space="preserve">, ocupa 8 columnas y tiene un desplazamiento (col-xs-offset-2) de 2 columnas desde la izquierda, lo que la centra. En </w:t>
+      </w:r>
+      <w:proofErr w:type="spellStart"/>
+      <w:r>
+        <w:rPr>
+          <w:rFonts w:cs="Times New Roman"/>
+          <w:b/>
+          <w:bCs/>
+          <w:szCs w:val="24"/>
+        </w:rPr>
+        <w:t>sm</w:t>
+      </w:r>
+      <w:proofErr w:type="spellEnd"/>
+      <w:r>
+        <w:rPr>
+          <w:rFonts w:cs="Times New Roman"/>
+          <w:b/>
+          <w:bCs/>
+          <w:szCs w:val="24"/>
+        </w:rPr>
+        <w:t xml:space="preserve"> en adelante, ocupa un tercio (4/12) sin desplazamiento (col-sm-offset-0).</w:t>
+      </w:r>
+    </w:p>
+    <w:p>
+      <w:pPr>
+        <w:ind w:firstLine="0"/>
+        <w:rPr>
+          <w:rFonts w:cs="Times New Roman"/>
+          <w:b/>
+          <w:bCs/>
+          <w:szCs w:val="24"/>
+        </w:rPr>
+      </w:pPr>
+    </w:p>
+    <w:p>
+      <w:pPr>
+        <w:ind w:firstLine="0"/>
+        <w:rPr>
+          <w:rFonts w:cs="Times New Roman"/>
+          <w:b/>
+          <w:bCs/>
+          <w:szCs w:val="24"/>
+        </w:rPr>
+      </w:pPr>
+      <w:r>
+        <w:rPr>
+          <w:rFonts w:cs="Times New Roman"/>
+          <w:b/>
+          <w:bCs/>
+          <w:szCs w:val="24"/>
+        </w:rPr>
+        <w:t xml:space="preserve">Sede 3 (Valle - col-xs-12 col-sm-4 ...): Ocupa todo el ancho en </w:t>
+      </w:r>
+      <w:proofErr w:type="spellStart"/>
+      <w:r>
+        <w:rPr>
+          <w:rFonts w:cs="Times New Roman"/>
+          <w:b/>
+          <w:bCs/>
+          <w:szCs w:val="24"/>
+        </w:rPr>
+        <w:t>xs</w:t>
+      </w:r>
+      <w:proofErr w:type="spellEnd"/>
+      <w:r>
+        <w:rPr>
+          <w:rFonts w:cs="Times New Roman"/>
+          <w:b/>
+          <w:bCs/>
+          <w:szCs w:val="24"/>
+        </w:rPr>
+        <w:t xml:space="preserve"> y un tercio (4/12) en </w:t>
+      </w:r>
+      <w:proofErr w:type="spellStart"/>
+      <w:r>
+        <w:rPr>
+          <w:rFonts w:cs="Times New Roman"/>
+          <w:b/>
+          <w:bCs/>
+          <w:szCs w:val="24"/>
+        </w:rPr>
+        <w:t>sm</w:t>
+      </w:r>
+      <w:proofErr w:type="spellEnd"/>
+      <w:r>
+        <w:rPr>
+          <w:rFonts w:cs="Times New Roman"/>
+          <w:b/>
+          <w:bCs/>
+          <w:szCs w:val="24"/>
+        </w:rPr>
+        <w:t xml:space="preserve"> en adelante.</w:t>
+      </w:r>
+    </w:p>
+    <w:p>
+      <w:pPr>
+        <w:ind w:firstLine="0"/>
+        <w:rPr>
+          <w:rFonts w:cs="Times New Roman"/>
+          <w:b/>
+          <w:bCs/>
+          <w:szCs w:val="24"/>
+        </w:rPr>
+      </w:pPr>
+    </w:p>
+    <w:p>
+      <w:pPr>
+        <w:ind w:firstLine="0"/>
+        <w:rPr>
+          <w:rFonts w:cs="Times New Roman"/>
+          <w:b/>
+          <w:bCs/>
+          <w:szCs w:val="24"/>
+        </w:rPr>
+      </w:pPr>
+      <w:r>
+        <w:rPr>
+          <w:rFonts w:cs="Times New Roman"/>
+          <w:b/>
+          <w:bCs/>
+          <w:szCs w:val="24"/>
+        </w:rPr>
+        <w:t>d. Pie de Página (&lt;footer&gt;)</w:t>
+      </w:r>
+    </w:p>
+    <w:p>
+      <w:pPr>
+        <w:ind w:firstLine="0"/>
+        <w:rPr>
+          <w:rFonts w:cs="Times New Roman"/>
+          <w:b/>
+          <w:bCs/>
+          <w:szCs w:val="24"/>
+        </w:rPr>
+      </w:pPr>
+    </w:p>
+    <w:p>
+      <w:pPr>
+        <w:ind w:firstLine="0"/>
+        <w:rPr>
+          <w:rFonts w:cs="Times New Roman"/>
+          <w:b/>
+          <w:bCs/>
+          <w:szCs w:val="24"/>
+        </w:rPr>
+      </w:pPr>
+      <w:r>
+        <w:rPr>
+          <w:rFonts w:cs="Times New Roman"/>
+          <w:b/>
+          <w:bCs/>
+          <w:szCs w:val="24"/>
+        </w:rPr>
+        <w:t xml:space="preserve">Logo (col-xs-12 col-sm-3 ...): Ocupa todo el ancho en </w:t>
+      </w:r>
+      <w:proofErr w:type="spellStart"/>
+      <w:r>
+        <w:rPr>
+          <w:rFonts w:cs="Times New Roman"/>
+          <w:b/>
+          <w:bCs/>
+          <w:szCs w:val="24"/>
+        </w:rPr>
+        <w:t>xs</w:t>
+      </w:r>
+      <w:proofErr w:type="spellEnd"/>
+      <w:r>
+        <w:rPr>
+          <w:rFonts w:cs="Times New Roman"/>
+          <w:b/>
+          <w:bCs/>
+          <w:szCs w:val="24"/>
+        </w:rPr>
+        <w:t xml:space="preserve"> y un cuarto (3/12) en </w:t>
+      </w:r>
+      <w:proofErr w:type="spellStart"/>
+      <w:r>
+        <w:rPr>
+          <w:rFonts w:cs="Times New Roman"/>
+          <w:b/>
+          <w:bCs/>
+          <w:szCs w:val="24"/>
+        </w:rPr>
+        <w:t>sm</w:t>
+      </w:r>
+      <w:proofErr w:type="spellEnd"/>
+      <w:r>
+        <w:rPr>
+          <w:rFonts w:cs="Times New Roman"/>
+          <w:b/>
+          <w:bCs/>
+          <w:szCs w:val="24"/>
+        </w:rPr>
+        <w:t xml:space="preserve"> en adelante.</w:t>
+      </w:r>
+    </w:p>
+    <w:p>
+      <w:pPr>
+        <w:ind w:firstLine="0"/>
+        <w:rPr>
+          <w:rFonts w:cs="Times New Roman"/>
+          <w:b/>
+          <w:bCs/>
+          <w:szCs w:val="24"/>
+        </w:rPr>
+      </w:pPr>
+    </w:p>
+    <w:p>
+      <w:pPr>
+        <w:ind w:firstLine="0"/>
+        <w:rPr>
+          <w:rFonts w:cs="Times New Roman"/>
+          <w:b/>
+          <w:bCs/>
+          <w:szCs w:val="24"/>
+        </w:rPr>
+      </w:pPr>
+      <w:r>
+        <w:rPr>
+          <w:rFonts w:cs="Times New Roman"/>
+          <w:b/>
+          <w:bCs/>
+          <w:szCs w:val="24"/>
+        </w:rPr>
+        <w:t xml:space="preserve">Enlaces (Contacto, Horarios, Redes - col-xs-4 col-sm-3 ...): Cada uno ocupa un tercio del ancho (4/12) en </w:t>
+      </w:r>
+      <w:proofErr w:type="spellStart"/>
+      <w:r>
+        <w:rPr>
+          <w:rFonts w:cs="Times New Roman"/>
+          <w:b/>
+          <w:bCs/>
+          <w:szCs w:val="24"/>
+        </w:rPr>
+        <w:t>xs</w:t>
+      </w:r>
+      <w:proofErr w:type="spellEnd"/>
+      <w:r>
+        <w:rPr>
+          <w:rFonts w:cs="Times New Roman"/>
+          <w:b/>
+          <w:bCs/>
+          <w:szCs w:val="24"/>
+        </w:rPr>
+        <w:t xml:space="preserve"> y un cuarto (3/12) en </w:t>
+      </w:r>
+      <w:proofErr w:type="spellStart"/>
+      <w:r>
+        <w:rPr>
+          <w:rFonts w:cs="Times New Roman"/>
+          <w:b/>
+          <w:bCs/>
+          <w:szCs w:val="24"/>
+        </w:rPr>
+        <w:t>sm</w:t>
+      </w:r>
+      <w:proofErr w:type="spellEnd"/>
+      <w:r>
+        <w:rPr>
+          <w:rFonts w:cs="Times New Roman"/>
+          <w:b/>
+          <w:bCs/>
+          <w:szCs w:val="24"/>
+        </w:rPr>
+        <w:t xml:space="preserve"> en adelante.</w:t>
+      </w:r>
+    </w:p>
+    <w:p>
+      <w:pPr>
+        <w:ind w:firstLine="0"/>
+        <w:rPr>
+          <w:rFonts w:cs="Times New Roman"/>
+          <w:b/>
+          <w:bCs/>
+          <w:szCs w:val="24"/>
+        </w:rPr>
+      </w:pPr>
+    </w:p>
+    <w:p>
+      <w:pPr>
+        <w:ind w:firstLine="0"/>
+        <w:rPr>
+          <w:rFonts w:cs="Times New Roman"/>
+          <w:b/>
+          <w:bCs/>
+          <w:szCs w:val="24"/>
+        </w:rPr>
+      </w:pPr>
+      <w:r>
+        <w:rPr>
+          <w:rFonts w:cs="Times New Roman"/>
+          <w:b/>
+          <w:bCs/>
+          <w:szCs w:val="24"/>
+        </w:rPr>
+        <w:t>Nombre del Centro: Ocupa todo el ancho (col-xs-12 ...) en todos los tamaños.</w:t>
+      </w:r>
+    </w:p>
+    <w:p>
+      <w:pPr>
+        <w:ind w:firstLine="0"/>
+        <w:rPr>
+          <w:rFonts w:cs="Times New Roman"/>
+          <w:b/>
+          <w:bCs/>
+          <w:szCs w:val="24"/>
+        </w:rPr>
+      </w:pPr>
+    </w:p>
+    <w:p>
+      <w:pPr>
+        <w:ind w:firstLine="0"/>
+        <w:rPr>
+          <w:rFonts w:cs="Times New Roman"/>
+          <w:b/>
+          <w:bCs/>
+          <w:szCs w:val="24"/>
+        </w:rPr>
+      </w:pPr>
+      <w:r>
+        <w:rPr>
+          <w:rFonts w:cs="Times New Roman"/>
+          <w:b/>
+          <w:bCs/>
+          <w:szCs w:val="24"/>
+        </w:rPr>
+        <w:t>3. Conclusión</w:t>
+      </w:r>
+    </w:p>
+    <w:p>
+      <w:pPr>
+        <w:ind w:firstLine="0"/>
+        <w:rPr>
+          <w:rFonts w:cs="Times New Roman"/>
+          <w:b/>
+          <w:bCs/>
+          <w:szCs w:val="24"/>
+        </w:rPr>
+      </w:pPr>
+    </w:p>
+    <w:p>
+      <w:pPr>
+        <w:ind w:firstLine="0"/>
+        <w:rPr>
+          <w:rFonts w:cs="Times New Roman"/>
+          <w:b/>
+          <w:bCs/>
+          <w:szCs w:val="24"/>
+        </w:rPr>
+      </w:pPr>
+      <w:r>
+        <w:rPr>
+          <w:rFonts w:cs="Times New Roman"/>
+          <w:b/>
+          <w:bCs/>
+          <w:szCs w:val="24"/>
+        </w:rPr>
+        <w:t>El código utiliza eficazmente las clases de rejilla (col-) y utilidades responsivas (</w:t>
+      </w:r>
+      <w:proofErr w:type="spellStart"/>
+      <w:r>
+        <w:rPr>
+          <w:rFonts w:cs="Times New Roman"/>
+          <w:b/>
+          <w:bCs/>
+          <w:szCs w:val="24"/>
+        </w:rPr>
+        <w:t>hidden</w:t>
+      </w:r>
+      <w:proofErr w:type="spellEnd"/>
+      <w:r>
+        <w:rPr>
+          <w:rFonts w:cs="Times New Roman"/>
+          <w:b/>
+          <w:bCs/>
+          <w:szCs w:val="24"/>
+        </w:rPr>
+        <w:t xml:space="preserve">-, visible-, offset, </w:t>
+      </w:r>
+      <w:proofErr w:type="spellStart"/>
+      <w:r>
+        <w:rPr>
+          <w:rFonts w:cs="Times New Roman"/>
+          <w:b/>
+          <w:bCs/>
+          <w:szCs w:val="24"/>
+        </w:rPr>
+        <w:t>push</w:t>
+      </w:r>
+      <w:proofErr w:type="spellEnd"/>
+      <w:r>
+        <w:rPr>
+          <w:rFonts w:cs="Times New Roman"/>
+          <w:b/>
+          <w:bCs/>
+          <w:szCs w:val="24"/>
+        </w:rPr>
+        <w:t xml:space="preserve">, </w:t>
+      </w:r>
+      <w:proofErr w:type="spellStart"/>
+      <w:r>
+        <w:rPr>
+          <w:rFonts w:cs="Times New Roman"/>
+          <w:b/>
+          <w:bCs/>
+          <w:szCs w:val="24"/>
+        </w:rPr>
+        <w:t>pull</w:t>
+      </w:r>
+      <w:proofErr w:type="spellEnd"/>
+      <w:r>
+        <w:rPr>
+          <w:rFonts w:cs="Times New Roman"/>
+          <w:b/>
+          <w:bCs/>
+          <w:szCs w:val="24"/>
+        </w:rPr>
+        <w:t xml:space="preserve">) de Bootstrap 3 para crear un diseño que se reorganiza y adapta según el ancho de la pantalla. Se logra una buena experiencia de usuario tanto en dispositivos móviles (donde los elementos tienden a apilarse verticalmente) como en pantallas más grandes (donde se distribuyen horizontalmente en columnas). Las clases </w:t>
+      </w:r>
+      <w:proofErr w:type="spellStart"/>
+      <w:r>
+        <w:rPr>
+          <w:rFonts w:cs="Times New Roman"/>
+          <w:b/>
+          <w:bCs/>
           <w:szCs w:val="24"/>
         </w:rPr>
         <w:lastRenderedPageBreak/>
-        <w:t>El botón del hero se mantiene centrado y visible.</w:t>
-      </w:r>
-    </w:p>
-    <w:p>
-      <w:pPr>
-        <w:numPr>
-          <w:ilvl w:val="1"/>
-          <w:numId w:val="11"/>
-        </w:numPr>
-        <w:rPr>
-          <w:rFonts w:cs="Times New Roman"/>
-          <w:szCs w:val="24"/>
-        </w:rPr>
-      </w:pPr>
-      <w:r>
-        <w:rPr>
-          <w:rFonts w:cs="Times New Roman"/>
-          <w:szCs w:val="24"/>
-        </w:rPr>
-        <w:t>El sitio completo se adapta a la pantalla de un smartphone sin necesidad de desplazamiento horizontal.</w:t>
-      </w:r>
-    </w:p>
-    <w:p>
-      <w:pPr>
-        <w:pStyle w:val="Descripcin"/>
-        <w:keepNext/>
-        <w:jc w:val="center"/>
-      </w:pPr>
-      <w:r>
-        <w:t xml:space="preserve">Ilustración </w:t>
-      </w:r>
-      <w:fldSimple w:instr=" SEQ Ilustración \* ARABIC ">
-        <w:r>
-          <w:rPr>
-            <w:noProof/>
-          </w:rPr>
-          <w:t>7</w:t>
-        </w:r>
-      </w:fldSimple>
-      <w:r>
-        <w:t xml:space="preserve"> </w:t>
-      </w:r>
-      <w:r>
-        <w:t>“Vista XS (Extra-Small): Columnas apiladas verticalmente, adaptadas a dispositivos móviles”</w:t>
-      </w:r>
-    </w:p>
-    <w:p>
-      <w:pPr>
-        <w:ind w:firstLine="0"/>
-        <w:jc w:val="center"/>
-        <w:rPr>
-          <w:rFonts w:cs="Times New Roman"/>
-          <w:szCs w:val="24"/>
-        </w:rPr>
-      </w:pPr>
-      <w:r>
-        <w:rPr>
-          <w:rFonts w:cs="Times New Roman"/>
-          <w:noProof/>
-          <w:szCs w:val="24"/>
-        </w:rPr>
-        <w:drawing>
-          <wp:inline distT="0" distB="0" distL="0" distR="0" wp14:anchorId="4D5692DF" wp14:editId="63DF3020">
-            <wp:extent cx="5020376" cy="7201905"/>
-            <wp:effectExtent l="19050" t="19050" r="27940" b="18415"/>
-            <wp:docPr id="517165908" name="Imagen 1" descr="Interfaz de usuario gráfica, Aplicación, Teams&#10;&#10;El contenido generado por IA puede ser incorrecto."/>
-            <wp:cNvGraphicFramePr>
-              <a:graphicFrameLocks xmlns:a="http://schemas.openxmlformats.org/drawingml/2006/main" noChangeAspect="1"/>
-            </wp:cNvGraphicFramePr>
-            <a:graphic xmlns:a="http://schemas.openxmlformats.org/drawingml/2006/main">
-              <a:graphicData uri="http://schemas.openxmlformats.org/drawingml/2006/picture">
-                <pic:pic xmlns:pic="http://schemas.openxmlformats.org/drawingml/2006/picture">
-                  <pic:nvPicPr>
-                    <pic:cNvPr id="517165908" name="Imagen 1" descr="Interfaz de usuario gráfica, Aplicación, Teams&#10;&#10;El contenido generado por IA puede ser incorrecto."/>
-                    <pic:cNvPicPr/>
-                  </pic:nvPicPr>
-                  <pic:blipFill>
-                    <a:blip r:embed="rId16"/>
-                    <a:stretch>
-                      <a:fillRect/>
-                    </a:stretch>
-                  </pic:blipFill>
-                  <pic:spPr>
-                    <a:xfrm>
-                      <a:off x="0" y="0"/>
-                      <a:ext cx="5020376" cy="7201905"/>
-                    </a:xfrm>
-                    <a:prstGeom prst="rect">
-                      <a:avLst/>
-                    </a:prstGeom>
-                    <a:ln>
-                      <a:solidFill>
-                        <a:schemeClr val="tx1"/>
-                      </a:solidFill>
-                    </a:ln>
-                  </pic:spPr>
-                </pic:pic>
-              </a:graphicData>
-            </a:graphic>
-          </wp:inline>
-        </w:drawing>
-      </w:r>
-    </w:p>
-    <w:p>
-      <w:pPr>
-        <w:pStyle w:val="Descripcin"/>
-        <w:keepNext/>
-        <w:jc w:val="center"/>
-      </w:pPr>
-      <w:r>
-        <w:lastRenderedPageBreak/>
-        <w:t xml:space="preserve">Ilustración </w:t>
-      </w:r>
-      <w:fldSimple w:instr=" SEQ Ilustración \* ARABIC ">
-        <w:r>
-          <w:rPr>
-            <w:noProof/>
-          </w:rPr>
-          <w:t>8</w:t>
-        </w:r>
-      </w:fldSimple>
-      <w:r>
-        <w:t xml:space="preserve"> </w:t>
-      </w:r>
-      <w:r>
-        <w:t>“Vista XS (Extra Small): Columnas apiladas verticalmente, adaptadas a dispositivos móviles”.</w:t>
-      </w:r>
-    </w:p>
-    <w:p>
-      <w:pPr>
-        <w:ind w:firstLine="0"/>
-        <w:jc w:val="center"/>
-        <w:rPr>
-          <w:rFonts w:cs="Times New Roman"/>
-          <w:szCs w:val="24"/>
-        </w:rPr>
-      </w:pPr>
-      <w:r>
-        <w:rPr>
-          <w:rFonts w:cs="Times New Roman"/>
-          <w:noProof/>
-          <w:szCs w:val="24"/>
-        </w:rPr>
-        <w:drawing>
-          <wp:inline distT="0" distB="0" distL="0" distR="0" wp14:anchorId="7E468D37" wp14:editId="16381CD9">
-            <wp:extent cx="5058481" cy="7201905"/>
-            <wp:effectExtent l="19050" t="19050" r="27940" b="18415"/>
-            <wp:docPr id="971579733" name="Imagen 1" descr="Interfaz de usuario gráfica, Aplicación&#10;&#10;El contenido generado por IA puede ser incorrecto."/>
-            <wp:cNvGraphicFramePr>
-              <a:graphicFrameLocks xmlns:a="http://schemas.openxmlformats.org/drawingml/2006/main" noChangeAspect="1"/>
-            </wp:cNvGraphicFramePr>
-            <a:graphic xmlns:a="http://schemas.openxmlformats.org/drawingml/2006/main">
-              <a:graphicData uri="http://schemas.openxmlformats.org/drawingml/2006/picture">
-                <pic:pic xmlns:pic="http://schemas.openxmlformats.org/drawingml/2006/picture">
-                  <pic:nvPicPr>
-                    <pic:cNvPr id="971579733" name="Imagen 1" descr="Interfaz de usuario gráfica, Aplicación&#10;&#10;El contenido generado por IA puede ser incorrecto."/>
-                    <pic:cNvPicPr/>
-                  </pic:nvPicPr>
-                  <pic:blipFill>
-                    <a:blip r:embed="rId17"/>
-                    <a:stretch>
-                      <a:fillRect/>
-                    </a:stretch>
-                  </pic:blipFill>
-                  <pic:spPr>
-                    <a:xfrm>
-                      <a:off x="0" y="0"/>
-                      <a:ext cx="5058481" cy="7201905"/>
-                    </a:xfrm>
-                    <a:prstGeom prst="rect">
-                      <a:avLst/>
-                    </a:prstGeom>
-                    <a:ln>
-                      <a:solidFill>
-                        <a:schemeClr val="tx1"/>
-                      </a:solidFill>
-                    </a:ln>
-                  </pic:spPr>
-                </pic:pic>
-              </a:graphicData>
-            </a:graphic>
-          </wp:inline>
-        </w:drawing>
-      </w:r>
-    </w:p>
-    <w:p>
-      <w:pPr>
-        <w:ind w:firstLine="0"/>
-        <w:rPr>
-          <w:rFonts w:cs="Times New Roman"/>
-          <w:szCs w:val="24"/>
-        </w:rPr>
-      </w:pPr>
-    </w:p>
-    <w:p>
-      <w:pPr>
-        <w:ind w:firstLine="0"/>
-        <w:rPr>
-          <w:rFonts w:cs="Times New Roman"/>
-          <w:szCs w:val="24"/>
-        </w:rPr>
-      </w:pPr>
-    </w:p>
-    <w:p>
-      <w:pPr>
-        <w:ind w:firstLine="0"/>
-        <w:rPr>
-          <w:rFonts w:cs="Times New Roman"/>
-          <w:szCs w:val="24"/>
-        </w:rPr>
-      </w:pPr>
-    </w:p>
-    <w:p>
-      <w:pPr>
-        <w:ind w:firstLine="0"/>
-        <w:rPr>
-          <w:rFonts w:cs="Times New Roman"/>
-          <w:b/>
-          <w:bCs/>
-          <w:szCs w:val="24"/>
-        </w:rPr>
-      </w:pPr>
-      <w:r>
-        <w:rPr>
-          <w:rFonts w:cs="Times New Roman"/>
-          <w:b/>
-          <w:bCs/>
-          <w:szCs w:val="24"/>
-        </w:rPr>
-        <w:lastRenderedPageBreak/>
-        <w:t>Resumen general de comportamiento del Grid System</w:t>
-      </w:r>
-    </w:p>
-    <w:p>
-      <w:pPr>
-        <w:ind w:firstLine="0"/>
-        <w:rPr>
-          <w:rFonts w:cs="Times New Roman"/>
-          <w:b/>
-          <w:bCs/>
-          <w:szCs w:val="24"/>
-        </w:rPr>
-      </w:pPr>
-      <w:r>
-        <w:rPr>
-          <w:noProof/>
-        </w:rPr>
-        <w:drawing>
-          <wp:inline distT="0" distB="0" distL="0" distR="0" wp14:anchorId="6A57B668" wp14:editId="295ACA3E">
-            <wp:extent cx="5859780" cy="1532138"/>
-            <wp:effectExtent l="0" t="0" r="0" b="0"/>
-            <wp:docPr id="649736128" name="Imagen 1"/>
-            <wp:cNvGraphicFramePr>
-              <a:graphicFrameLocks xmlns:a="http://schemas.openxmlformats.org/drawingml/2006/main" noChangeAspect="1"/>
-            </wp:cNvGraphicFramePr>
-            <a:graphic xmlns:a="http://schemas.openxmlformats.org/drawingml/2006/main">
-              <a:graphicData uri="http://schemas.openxmlformats.org/drawingml/2006/picture">
-                <pic:pic xmlns:pic="http://schemas.openxmlformats.org/drawingml/2006/picture">
-                  <pic:nvPicPr>
-                    <pic:cNvPr id="0" name="Picture 169"/>
-                    <pic:cNvPicPr>
-                      <a:picLocks noChangeAspect="1" noChangeArrowheads="1"/>
-                    </pic:cNvPicPr>
-                  </pic:nvPicPr>
-                  <pic:blipFill>
-                    <a:blip r:embed="rId18">
-                      <a:extLst>
-                        <a:ext uri="{28A0092B-C50C-407E-A947-70E740481C1C}">
-                          <a14:useLocalDpi xmlns:a14="http://schemas.microsoft.com/office/drawing/2010/main" val="0"/>
-                        </a:ext>
-                      </a:extLst>
-                    </a:blip>
-                    <a:srcRect/>
-                    <a:stretch>
-                      <a:fillRect/>
-                    </a:stretch>
-                  </pic:blipFill>
-                  <pic:spPr bwMode="auto">
-                    <a:xfrm>
-                      <a:off x="0" y="0"/>
-                      <a:ext cx="5861762" cy="1532656"/>
-                    </a:xfrm>
-                    <a:prstGeom prst="rect">
-                      <a:avLst/>
-                    </a:prstGeom>
-                    <a:noFill/>
-                    <a:ln>
-                      <a:noFill/>
-                    </a:ln>
-                  </pic:spPr>
-                </pic:pic>
-              </a:graphicData>
-            </a:graphic>
-          </wp:inline>
-        </w:drawing>
-      </w:r>
-    </w:p>
-    <w:p>
-      <w:pPr>
-        <w:ind w:firstLine="0"/>
-        <w:rPr>
-          <w:rFonts w:cs="Times New Roman"/>
-          <w:b/>
-          <w:bCs/>
-          <w:szCs w:val="24"/>
-        </w:rPr>
-      </w:pPr>
-      <w:r>
-        <w:rPr>
-          <w:rFonts w:cs="Times New Roman"/>
-          <w:b/>
-          <w:bCs/>
-          <w:szCs w:val="24"/>
-        </w:rPr>
-        <w:t>Conclusión</w:t>
-      </w:r>
-    </w:p>
-    <w:p>
-      <w:pPr>
-        <w:rPr>
-          <w:rFonts w:cs="Times New Roman"/>
-          <w:szCs w:val="24"/>
-        </w:rPr>
-      </w:pPr>
-      <w:r>
-        <w:rPr>
-          <w:rFonts w:cs="Times New Roman"/>
-          <w:szCs w:val="24"/>
-        </w:rPr>
-        <w:t xml:space="preserve">El sistema de grillas de Bootstrap permite que la página de Traumatología se adapte automáticamente al tamaño de cualquier pantalla, ya sea una computadora, </w:t>
-      </w:r>
-      <w:r>
-        <w:rPr>
-          <w:rFonts w:cs="Times New Roman"/>
-          <w:szCs w:val="24"/>
-        </w:rPr>
-        <w:t>Tablet</w:t>
-      </w:r>
-      <w:r>
-        <w:rPr>
-          <w:rFonts w:cs="Times New Roman"/>
-          <w:szCs w:val="24"/>
-        </w:rPr>
-        <w:t xml:space="preserve"> o celular.</w:t>
-      </w:r>
-    </w:p>
-    <w:p>
-      <w:pPr>
-        <w:rPr>
-          <w:rFonts w:cs="Times New Roman"/>
-          <w:szCs w:val="24"/>
-        </w:rPr>
-      </w:pPr>
-      <w:r>
-        <w:rPr>
-          <w:rFonts w:cs="Times New Roman"/>
-          <w:szCs w:val="24"/>
-        </w:rPr>
-        <w:t>Gracias a esta estructura, los elementos como los especialistas, los servicios y el formulario se organizan de forma ordenada y cambian de posición cuando el espacio se hace más pequeño.</w:t>
-      </w:r>
-    </w:p>
-    <w:p>
-      <w:pPr>
-        <w:rPr>
-          <w:rFonts w:cs="Times New Roman"/>
-          <w:szCs w:val="24"/>
-        </w:rPr>
-      </w:pPr>
-      <w:r>
-        <w:rPr>
-          <w:rFonts w:cs="Times New Roman"/>
-          <w:szCs w:val="24"/>
-        </w:rPr>
-        <w:t>Esto hace que el diseño se vea siempre limpio, fácil de leer y bien distribuido, brindando una experiencia visual cómoda y profesional para cualquier usuario.</w:t>
+        <w:t>push</w:t>
+      </w:r>
+      <w:proofErr w:type="spellEnd"/>
+      <w:r>
+        <w:rPr>
+          <w:rFonts w:cs="Times New Roman"/>
+          <w:b/>
+          <w:bCs/>
+          <w:szCs w:val="24"/>
+        </w:rPr>
+        <w:t>/</w:t>
+      </w:r>
+      <w:proofErr w:type="spellStart"/>
+      <w:r>
+        <w:rPr>
+          <w:rFonts w:cs="Times New Roman"/>
+          <w:b/>
+          <w:bCs/>
+          <w:szCs w:val="24"/>
+        </w:rPr>
+        <w:t>pull</w:t>
+      </w:r>
+      <w:proofErr w:type="spellEnd"/>
+      <w:r>
+        <w:rPr>
+          <w:rFonts w:cs="Times New Roman"/>
+          <w:b/>
+          <w:bCs/>
+          <w:szCs w:val="24"/>
+        </w:rPr>
+        <w:t xml:space="preserve"> y offset permiten un control más fino sobre el posicionamiento y orden visual en tamaños específicos.</w:t>
       </w:r>
     </w:p>
     <w:sectPr>
-      <w:headerReference w:type="default" r:id="rId19"/>
+      <w:headerReference w:type="default" r:id="rId16"/>
       <w:pgSz w:w="11906" w:h="16838"/>
       <w:pgMar w:top="1440" w:right="1440" w:bottom="1440" w:left="1440" w:header="709" w:footer="709" w:gutter="0"/>
       <w:cols w:space="708"/>
@@ -3184,6 +3554,92 @@
     </w:lvl>
   </w:abstractNum>
   <w:abstractNum w:abstractNumId="5" w15:restartNumberingAfterBreak="0">
+    <w:nsid w:val="42015159"/>
+    <w:multiLevelType w:val="hybridMultilevel"/>
+    <w:tmpl w:val="253A6F20"/>
+    <w:lvl w:ilvl="0" w:tplc="300A000F">
+      <w:start w:val="1"/>
+      <w:numFmt w:val="decimal"/>
+      <w:lvlText w:val="%1."/>
+      <w:lvlJc w:val="left"/>
+      <w:pPr>
+        <w:ind w:left="720" w:hanging="360"/>
+      </w:pPr>
+    </w:lvl>
+    <w:lvl w:ilvl="1" w:tplc="300A0019" w:tentative="1">
+      <w:start w:val="1"/>
+      <w:numFmt w:val="lowerLetter"/>
+      <w:lvlText w:val="%2."/>
+      <w:lvlJc w:val="left"/>
+      <w:pPr>
+        <w:ind w:left="1440" w:hanging="360"/>
+      </w:pPr>
+    </w:lvl>
+    <w:lvl w:ilvl="2" w:tplc="300A001B" w:tentative="1">
+      <w:start w:val="1"/>
+      <w:numFmt w:val="lowerRoman"/>
+      <w:lvlText w:val="%3."/>
+      <w:lvlJc w:val="right"/>
+      <w:pPr>
+        <w:ind w:left="2160" w:hanging="180"/>
+      </w:pPr>
+    </w:lvl>
+    <w:lvl w:ilvl="3" w:tplc="300A000F" w:tentative="1">
+      <w:start w:val="1"/>
+      <w:numFmt w:val="decimal"/>
+      <w:lvlText w:val="%4."/>
+      <w:lvlJc w:val="left"/>
+      <w:pPr>
+        <w:ind w:left="2880" w:hanging="360"/>
+      </w:pPr>
+    </w:lvl>
+    <w:lvl w:ilvl="4" w:tplc="300A0019" w:tentative="1">
+      <w:start w:val="1"/>
+      <w:numFmt w:val="lowerLetter"/>
+      <w:lvlText w:val="%5."/>
+      <w:lvlJc w:val="left"/>
+      <w:pPr>
+        <w:ind w:left="3600" w:hanging="360"/>
+      </w:pPr>
+    </w:lvl>
+    <w:lvl w:ilvl="5" w:tplc="300A001B" w:tentative="1">
+      <w:start w:val="1"/>
+      <w:numFmt w:val="lowerRoman"/>
+      <w:lvlText w:val="%6."/>
+      <w:lvlJc w:val="right"/>
+      <w:pPr>
+        <w:ind w:left="4320" w:hanging="180"/>
+      </w:pPr>
+    </w:lvl>
+    <w:lvl w:ilvl="6" w:tplc="300A000F" w:tentative="1">
+      <w:start w:val="1"/>
+      <w:numFmt w:val="decimal"/>
+      <w:lvlText w:val="%7."/>
+      <w:lvlJc w:val="left"/>
+      <w:pPr>
+        <w:ind w:left="5040" w:hanging="360"/>
+      </w:pPr>
+    </w:lvl>
+    <w:lvl w:ilvl="7" w:tplc="300A0019" w:tentative="1">
+      <w:start w:val="1"/>
+      <w:numFmt w:val="lowerLetter"/>
+      <w:lvlText w:val="%8."/>
+      <w:lvlJc w:val="left"/>
+      <w:pPr>
+        <w:ind w:left="5760" w:hanging="360"/>
+      </w:pPr>
+    </w:lvl>
+    <w:lvl w:ilvl="8" w:tplc="300A001B" w:tentative="1">
+      <w:start w:val="1"/>
+      <w:numFmt w:val="lowerRoman"/>
+      <w:lvlText w:val="%9."/>
+      <w:lvlJc w:val="right"/>
+      <w:pPr>
+        <w:ind w:left="6480" w:hanging="180"/>
+      </w:pPr>
+    </w:lvl>
+  </w:abstractNum>
+  <w:abstractNum w:abstractNumId="6" w15:restartNumberingAfterBreak="0">
     <w:nsid w:val="51672B49"/>
     <w:multiLevelType w:val="multilevel"/>
     <w:tmpl w:val="AFA27960"/>
@@ -3332,7 +3788,7 @@
       </w:rPr>
     </w:lvl>
   </w:abstractNum>
-  <w:abstractNum w:abstractNumId="6" w15:restartNumberingAfterBreak="0">
+  <w:abstractNum w:abstractNumId="7" w15:restartNumberingAfterBreak="0">
     <w:nsid w:val="59A97237"/>
     <w:multiLevelType w:val="hybridMultilevel"/>
     <w:tmpl w:val="0972CF10"/>
@@ -3445,7 +3901,7 @@
       </w:rPr>
     </w:lvl>
   </w:abstractNum>
-  <w:abstractNum w:abstractNumId="7" w15:restartNumberingAfterBreak="0">
+  <w:abstractNum w:abstractNumId="8" w15:restartNumberingAfterBreak="0">
     <w:nsid w:val="5B02221C"/>
     <w:multiLevelType w:val="hybridMultilevel"/>
     <w:tmpl w:val="761C79CA"/>
@@ -3534,7 +3990,7 @@
       </w:pPr>
     </w:lvl>
   </w:abstractNum>
-  <w:abstractNum w:abstractNumId="8" w15:restartNumberingAfterBreak="0">
+  <w:abstractNum w:abstractNumId="9" w15:restartNumberingAfterBreak="0">
     <w:nsid w:val="6C136FF5"/>
     <w:multiLevelType w:val="multilevel"/>
     <w:tmpl w:val="BD5E789C"/>
@@ -3683,7 +4139,7 @@
       </w:rPr>
     </w:lvl>
   </w:abstractNum>
-  <w:abstractNum w:abstractNumId="9" w15:restartNumberingAfterBreak="0">
+  <w:abstractNum w:abstractNumId="10" w15:restartNumberingAfterBreak="0">
     <w:nsid w:val="6FB54000"/>
     <w:multiLevelType w:val="multilevel"/>
     <w:tmpl w:val="1158C4A0"/>
@@ -3832,7 +4288,7 @@
       </w:rPr>
     </w:lvl>
   </w:abstractNum>
-  <w:abstractNum w:abstractNumId="10" w15:restartNumberingAfterBreak="0">
+  <w:abstractNum w:abstractNumId="11" w15:restartNumberingAfterBreak="0">
     <w:nsid w:val="73A3083C"/>
     <w:multiLevelType w:val="multilevel"/>
     <w:tmpl w:val="5114E84C"/>
@@ -3994,25 +4450,28 @@
     <w:abstractNumId w:val="2"/>
   </w:num>
   <w:num w:numId="5" w16cid:durableId="272320821">
-    <w:abstractNumId w:val="7"/>
+    <w:abstractNumId w:val="8"/>
   </w:num>
   <w:num w:numId="6" w16cid:durableId="1382173019">
-    <w:abstractNumId w:val="6"/>
+    <w:abstractNumId w:val="7"/>
   </w:num>
   <w:num w:numId="7" w16cid:durableId="935483999">
     <w:abstractNumId w:val="3"/>
   </w:num>
   <w:num w:numId="8" w16cid:durableId="2019504180">
-    <w:abstractNumId w:val="5"/>
+    <w:abstractNumId w:val="6"/>
   </w:num>
   <w:num w:numId="9" w16cid:durableId="1869564301">
+    <w:abstractNumId w:val="10"/>
+  </w:num>
+  <w:num w:numId="10" w16cid:durableId="1067537636">
     <w:abstractNumId w:val="9"/>
   </w:num>
-  <w:num w:numId="10" w16cid:durableId="1067537636">
-    <w:abstractNumId w:val="8"/>
+  <w:num w:numId="11" w16cid:durableId="840773020">
+    <w:abstractNumId w:val="11"/>
   </w:num>
-  <w:num w:numId="11" w16cid:durableId="840773020">
-    <w:abstractNumId w:val="10"/>
+  <w:num w:numId="12" w16cid:durableId="932475716">
+    <w:abstractNumId w:val="5"/>
   </w:num>
 </w:numbering>
 </file>
@@ -4494,7 +4953,6 @@
   <w:style w:type="character" w:default="1" w:styleId="Fuentedeprrafopredeter">
     <w:name w:val="Default Paragraph Font"/>
     <w:uiPriority w:val="1"/>
-    <w:semiHidden/>
     <w:unhideWhenUsed/>
   </w:style>
   <w:style w:type="table" w:default="1" w:styleId="Tablanormal">

</xml_diff>